<commit_message>
Update Plan de acción - Contenedores.docx
Actualización del Plan de Acción
</commit_message>
<xml_diff>
--- a/Plan de acción - Contenedores.docx
+++ b/Plan de acción - Contenedores.docx
@@ -667,7 +667,7 @@
     </w:p>
     <w:p>
       <w:pPr>
-        <w:pStyle w:val="Title"/>
+        <w:pStyle w:val="Ttulo"/>
         <w:rPr>
           <w:rFonts w:ascii="Ubuntu Light" w:hAnsi="Ubuntu Light"/>
         </w:rPr>
@@ -681,7 +681,7 @@
     </w:p>
     <w:p>
       <w:pPr>
-        <w:pStyle w:val="Subtitle"/>
+        <w:pStyle w:val="Subttulo"/>
         <w:rPr>
           <w:rFonts w:ascii="Ubuntu Light" w:hAnsi="Ubuntu Light"/>
         </w:rPr>
@@ -879,7 +879,7 @@
                 <w:szCs w:val="22"/>
                 <w:lang w:eastAsia="es-MX" w:bidi="ar-SA"/>
               </w:rPr>
-              <w:t>&lt;Esta clave la proporciona el profesor&gt;</w:t>
+              <w:t>Equipo 15</w:t>
             </w:r>
           </w:p>
         </w:tc>
@@ -950,6 +950,17 @@
                 <w:szCs w:val="22"/>
                 <w:lang w:eastAsia="es-MX" w:bidi="ar-SA"/>
               </w:rPr>
+              <w:t xml:space="preserve">Dra. </w:t>
+            </w:r>
+            <w:r>
+              <w:rPr>
+                <w:rFonts w:ascii="Ubuntu Light" w:eastAsia="Times New Roman" w:hAnsi="Ubuntu Light" w:cs="Calibri"/>
+                <w:color w:val="767171"/>
+                <w:kern w:val="0"/>
+                <w:sz w:val="22"/>
+                <w:szCs w:val="22"/>
+                <w:lang w:eastAsia="es-MX" w:bidi="ar-SA"/>
+              </w:rPr>
               <w:t xml:space="preserve">Cynthia </w:t>
             </w:r>
             <w:r>
@@ -995,32 +1006,6 @@
                 <w:lang w:eastAsia="es-MX" w:bidi="ar-SA"/>
               </w:rPr>
               <w:t xml:space="preserve"> </w:t>
-            </w:r>
-          </w:p>
-          <w:p>
-            <w:pPr>
-              <w:suppressAutoHyphens w:val="0"/>
-              <w:autoSpaceDN/>
-              <w:textAlignment w:val="auto"/>
-              <w:rPr>
-                <w:rFonts w:ascii="Ubuntu Light" w:eastAsia="Times New Roman" w:hAnsi="Ubuntu Light" w:cs="Calibri"/>
-                <w:color w:val="767171"/>
-                <w:kern w:val="0"/>
-                <w:sz w:val="22"/>
-                <w:szCs w:val="22"/>
-                <w:lang w:eastAsia="es-MX" w:bidi="ar-SA"/>
-              </w:rPr>
-            </w:pPr>
-            <w:r>
-              <w:rPr>
-                <w:rFonts w:ascii="Ubuntu Light" w:eastAsia="Times New Roman" w:hAnsi="Ubuntu Light" w:cs="Calibri"/>
-                <w:color w:val="767171"/>
-                <w:kern w:val="0"/>
-                <w:sz w:val="22"/>
-                <w:szCs w:val="22"/>
-                <w:lang w:eastAsia="es-MX" w:bidi="ar-SA"/>
-              </w:rPr>
-              <w:t>Gonzalo Antonio Sosa Malaga</w:t>
             </w:r>
           </w:p>
         </w:tc>
@@ -1080,6 +1065,17 @@
                 <w:szCs w:val="22"/>
                 <w:lang w:eastAsia="es-MX" w:bidi="ar-SA"/>
               </w:rPr>
+              <w:t xml:space="preserve">Dr. </w:t>
+            </w:r>
+            <w:r>
+              <w:rPr>
+                <w:rFonts w:ascii="Ubuntu Light" w:eastAsia="Times New Roman" w:hAnsi="Ubuntu Light" w:cs="Calibri"/>
+                <w:color w:val="767171"/>
+                <w:kern w:val="0"/>
+                <w:sz w:val="22"/>
+                <w:szCs w:val="22"/>
+                <w:lang w:eastAsia="es-MX" w:bidi="ar-SA"/>
+              </w:rPr>
               <w:t>José Manuel Cartas Sánchez</w:t>
             </w:r>
           </w:p>
@@ -1130,6 +1126,17 @@
                 <w:lang w:eastAsia="es-MX" w:bidi="ar-SA"/>
               </w:rPr>
             </w:pPr>
+            <w:r>
+              <w:rPr>
+                <w:rFonts w:ascii="Ubuntu Light" w:eastAsia="Times New Roman" w:hAnsi="Ubuntu Light" w:cs="Calibri"/>
+                <w:color w:val="767171"/>
+                <w:kern w:val="0"/>
+                <w:sz w:val="22"/>
+                <w:szCs w:val="22"/>
+                <w:lang w:eastAsia="es-MX" w:bidi="ar-SA"/>
+              </w:rPr>
+              <w:t>Mtro. Gonzalo Antonio Sosa Malaga</w:t>
+            </w:r>
           </w:p>
         </w:tc>
       </w:tr>
@@ -1247,6 +1254,17 @@
                 <w:szCs w:val="22"/>
                 <w:lang w:eastAsia="es-MX" w:bidi="ar-SA"/>
               </w:rPr>
+              <w:t xml:space="preserve">Mtro. </w:t>
+            </w:r>
+            <w:r>
+              <w:rPr>
+                <w:rFonts w:ascii="Ubuntu Light" w:eastAsia="Times New Roman" w:hAnsi="Ubuntu Light" w:cs="Calibri"/>
+                <w:color w:val="767171"/>
+                <w:kern w:val="0"/>
+                <w:sz w:val="22"/>
+                <w:szCs w:val="22"/>
+                <w:lang w:eastAsia="es-MX" w:bidi="ar-SA"/>
+              </w:rPr>
               <w:t>Gonzalo Antonio Sosa Malaga</w:t>
             </w:r>
           </w:p>
@@ -1299,6 +1317,7 @@
             <w:pPr>
               <w:suppressAutoHyphens w:val="0"/>
               <w:autoSpaceDN/>
+              <w:jc w:val="center"/>
               <w:textAlignment w:val="auto"/>
               <w:rPr>
                 <w:rFonts w:ascii="Ubuntu Light" w:eastAsia="Times New Roman" w:hAnsi="Ubuntu Light" w:cs="Calibri"/>
@@ -1462,43 +1481,6 @@
               <w:t>.</w:t>
             </w:r>
           </w:p>
-          <w:p>
-            <w:pPr>
-              <w:suppressAutoHyphens w:val="0"/>
-              <w:autoSpaceDN/>
-              <w:textAlignment w:val="auto"/>
-              <w:rPr>
-                <w:rFonts w:ascii="Ubuntu Light" w:eastAsia="Times New Roman" w:hAnsi="Ubuntu Light" w:cs="Calibri"/>
-                <w:color w:val="767171"/>
-                <w:kern w:val="0"/>
-                <w:sz w:val="22"/>
-                <w:szCs w:val="22"/>
-                <w:lang w:eastAsia="es-MX" w:bidi="ar-SA"/>
-              </w:rPr>
-            </w:pPr>
-            <w:r>
-              <w:rPr>
-                <w:rFonts w:ascii="Ubuntu Light" w:eastAsia="Times New Roman" w:hAnsi="Ubuntu Light" w:cs="Calibri"/>
-                <w:color w:val="767171"/>
-                <w:kern w:val="0"/>
-                <w:sz w:val="22"/>
-                <w:szCs w:val="22"/>
-                <w:lang w:eastAsia="es-MX" w:bidi="ar-SA"/>
-              </w:rPr>
-              <w:br/>
-            </w:r>
-            <w:r>
-              <w:rPr>
-                <w:rFonts w:ascii="Ubuntu Light" w:eastAsia="Times New Roman" w:hAnsi="Ubuntu Light" w:cs="Calibri"/>
-                <w:color w:val="767171"/>
-                <w:kern w:val="0"/>
-                <w:sz w:val="22"/>
-                <w:szCs w:val="22"/>
-                <w:lang w:eastAsia="es-MX" w:bidi="ar-SA"/>
-              </w:rPr>
-              <w:br/>
-            </w:r>
-          </w:p>
         </w:tc>
       </w:tr>
       <w:tr>
@@ -1567,7 +1549,29 @@
                 <w:szCs w:val="22"/>
                 <w:lang w:eastAsia="es-MX" w:bidi="ar-SA"/>
               </w:rPr>
-              <w:t>Monitorear la ubicación de los contenedores refrigerados en las terminales especializadas mediante GPS.</w:t>
+              <w:t xml:space="preserve">Monitorear la ubicación de los contenedores refrigerados en </w:t>
+            </w:r>
+            <w:r>
+              <w:rPr>
+                <w:rFonts w:ascii="Ubuntu Light" w:eastAsia="Times New Roman" w:hAnsi="Ubuntu Light" w:cs="Calibri"/>
+                <w:color w:val="767171"/>
+                <w:kern w:val="0"/>
+                <w:sz w:val="22"/>
+                <w:szCs w:val="22"/>
+                <w:lang w:eastAsia="es-MX" w:bidi="ar-SA"/>
+              </w:rPr>
+              <w:t>las terminales especializadas</w:t>
+            </w:r>
+            <w:r>
+              <w:rPr>
+                <w:rFonts w:ascii="Ubuntu Light" w:eastAsia="Times New Roman" w:hAnsi="Ubuntu Light" w:cs="Calibri"/>
+                <w:color w:val="767171"/>
+                <w:kern w:val="0"/>
+                <w:sz w:val="22"/>
+                <w:szCs w:val="22"/>
+                <w:lang w:eastAsia="es-MX" w:bidi="ar-SA"/>
+              </w:rPr>
+              <w:t xml:space="preserve"> mediante GPS.</w:t>
             </w:r>
           </w:p>
         </w:tc>
@@ -1627,7 +1631,18 @@
                 <w:szCs w:val="22"/>
                 <w:lang w:eastAsia="es-MX" w:bidi="ar-SA"/>
               </w:rPr>
-              <w:t xml:space="preserve">implementar </w:t>
+              <w:t>I</w:t>
+            </w:r>
+            <w:r>
+              <w:rPr>
+                <w:rFonts w:ascii="Ubuntu Light" w:eastAsia="Times New Roman" w:hAnsi="Ubuntu Light" w:cs="Calibri"/>
+                <w:color w:val="767171"/>
+                <w:kern w:val="0"/>
+                <w:sz w:val="22"/>
+                <w:szCs w:val="22"/>
+                <w:lang w:eastAsia="es-MX" w:bidi="ar-SA"/>
+              </w:rPr>
+              <w:t xml:space="preserve">mplementar </w:t>
             </w:r>
             <w:r>
               <w:rPr>
@@ -1737,7 +1752,7 @@
                 <w:szCs w:val="22"/>
                 <w:lang w:eastAsia="es-MX" w:bidi="ar-SA"/>
               </w:rPr>
-              <w:t>visual para identificarlo</w:t>
+              <w:t>visual para identificar</w:t>
             </w:r>
             <w:r>
               <w:rPr>
@@ -1781,7 +1796,7 @@
                 <w:szCs w:val="22"/>
                 <w:lang w:eastAsia="es-MX" w:bidi="ar-SA"/>
               </w:rPr>
-              <w:t xml:space="preserve">y solucionar el problema. </w:t>
+              <w:t>y solucionar el problema.</w:t>
             </w:r>
           </w:p>
         </w:tc>
@@ -1832,21 +1847,6 @@
                 <w:lang w:eastAsia="es-MX" w:bidi="ar-SA"/>
               </w:rPr>
             </w:pPr>
-          </w:p>
-          <w:p>
-            <w:pPr>
-              <w:suppressAutoHyphens w:val="0"/>
-              <w:autoSpaceDN/>
-              <w:textAlignment w:val="auto"/>
-              <w:rPr>
-                <w:rFonts w:ascii="Ubuntu Light" w:eastAsia="Times New Roman" w:hAnsi="Ubuntu Light" w:cs="Calibri"/>
-                <w:color w:val="767171"/>
-                <w:kern w:val="0"/>
-                <w:sz w:val="22"/>
-                <w:szCs w:val="22"/>
-                <w:lang w:eastAsia="es-MX" w:bidi="ar-SA"/>
-              </w:rPr>
-            </w:pPr>
             <w:r>
               <w:rPr>
                 <w:rFonts w:ascii="Ubuntu Light" w:eastAsia="Times New Roman" w:hAnsi="Ubuntu Light" w:cs="Calibri"/>
@@ -1945,32 +1945,6 @@
                 <w:lang w:eastAsia="es-MX" w:bidi="ar-SA"/>
               </w:rPr>
               <w:t>.</w:t>
-            </w:r>
-          </w:p>
-          <w:p>
-            <w:pPr>
-              <w:suppressAutoHyphens w:val="0"/>
-              <w:autoSpaceDN/>
-              <w:textAlignment w:val="auto"/>
-              <w:rPr>
-                <w:rFonts w:ascii="Ubuntu Light" w:eastAsia="Times New Roman" w:hAnsi="Ubuntu Light" w:cs="Calibri"/>
-                <w:color w:val="767171"/>
-                <w:kern w:val="0"/>
-                <w:sz w:val="22"/>
-                <w:szCs w:val="22"/>
-                <w:lang w:eastAsia="es-MX" w:bidi="ar-SA"/>
-              </w:rPr>
-            </w:pPr>
-            <w:r>
-              <w:rPr>
-                <w:rFonts w:ascii="Ubuntu Light" w:eastAsia="Times New Roman" w:hAnsi="Ubuntu Light" w:cs="Calibri"/>
-                <w:color w:val="767171"/>
-                <w:kern w:val="0"/>
-                <w:sz w:val="22"/>
-                <w:szCs w:val="22"/>
-                <w:lang w:eastAsia="es-MX" w:bidi="ar-SA"/>
-              </w:rPr>
-              <w:t xml:space="preserve"> </w:t>
             </w:r>
           </w:p>
         </w:tc>
@@ -2041,150 +2015,51 @@
                 <w:szCs w:val="22"/>
                 <w:lang w:eastAsia="es-MX" w:bidi="ar-SA"/>
               </w:rPr>
-              <w:t xml:space="preserve">Las empresas que importan/exportan productos que </w:t>
-            </w:r>
-            <w:r>
-              <w:rPr>
-                <w:rFonts w:ascii="Ubuntu Light" w:eastAsia="Times New Roman" w:hAnsi="Ubuntu Light" w:cs="Calibri"/>
-                <w:color w:val="767171"/>
-                <w:kern w:val="0"/>
-                <w:sz w:val="22"/>
-                <w:szCs w:val="22"/>
-                <w:lang w:eastAsia="es-MX" w:bidi="ar-SA"/>
-              </w:rPr>
-              <w:t>utilizan</w:t>
-            </w:r>
-            <w:r>
-              <w:rPr>
-                <w:rFonts w:ascii="Ubuntu Light" w:eastAsia="Times New Roman" w:hAnsi="Ubuntu Light" w:cs="Calibri"/>
-                <w:color w:val="767171"/>
-                <w:kern w:val="0"/>
-                <w:sz w:val="22"/>
-                <w:szCs w:val="22"/>
-                <w:lang w:eastAsia="es-MX" w:bidi="ar-SA"/>
-              </w:rPr>
-              <w:t xml:space="preserve"> </w:t>
-            </w:r>
-            <w:r>
-              <w:rPr>
-                <w:rFonts w:ascii="Ubuntu Light" w:eastAsia="Times New Roman" w:hAnsi="Ubuntu Light" w:cs="Calibri"/>
-                <w:color w:val="767171"/>
-                <w:kern w:val="0"/>
-                <w:sz w:val="22"/>
-                <w:szCs w:val="22"/>
-                <w:lang w:eastAsia="es-MX" w:bidi="ar-SA"/>
-              </w:rPr>
-              <w:t>lo que se conoce comúnmente como “</w:t>
-            </w:r>
-            <w:r>
-              <w:rPr>
-                <w:rFonts w:ascii="Ubuntu Light" w:eastAsia="Times New Roman" w:hAnsi="Ubuntu Light" w:cs="Calibri"/>
-                <w:color w:val="767171"/>
-                <w:kern w:val="0"/>
-                <w:sz w:val="22"/>
-                <w:szCs w:val="22"/>
-                <w:lang w:eastAsia="es-MX" w:bidi="ar-SA"/>
-              </w:rPr>
-              <w:t>cadena fría</w:t>
-            </w:r>
-            <w:r>
-              <w:rPr>
-                <w:rFonts w:ascii="Ubuntu Light" w:eastAsia="Times New Roman" w:hAnsi="Ubuntu Light" w:cs="Calibri"/>
-                <w:color w:val="767171"/>
-                <w:kern w:val="0"/>
-                <w:sz w:val="22"/>
-                <w:szCs w:val="22"/>
-                <w:lang w:eastAsia="es-MX" w:bidi="ar-SA"/>
-              </w:rPr>
-              <w:t>”</w:t>
-            </w:r>
-            <w:r>
-              <w:rPr>
-                <w:rFonts w:ascii="Ubuntu Light" w:eastAsia="Times New Roman" w:hAnsi="Ubuntu Light" w:cs="Calibri"/>
-                <w:color w:val="767171"/>
-                <w:kern w:val="0"/>
-                <w:sz w:val="22"/>
-                <w:szCs w:val="22"/>
-                <w:lang w:eastAsia="es-MX" w:bidi="ar-SA"/>
-              </w:rPr>
-              <w:t>, es decir, los productos</w:t>
-            </w:r>
-            <w:r>
-              <w:rPr>
-                <w:rFonts w:ascii="Ubuntu Light" w:eastAsia="Times New Roman" w:hAnsi="Ubuntu Light" w:cs="Calibri"/>
-                <w:color w:val="767171"/>
-                <w:kern w:val="0"/>
-                <w:sz w:val="22"/>
-                <w:szCs w:val="22"/>
-                <w:lang w:eastAsia="es-MX" w:bidi="ar-SA"/>
-              </w:rPr>
-              <w:t xml:space="preserve"> que </w:t>
-            </w:r>
-            <w:r>
-              <w:rPr>
-                <w:rFonts w:ascii="Ubuntu Light" w:eastAsia="Times New Roman" w:hAnsi="Ubuntu Light" w:cs="Calibri"/>
-                <w:color w:val="767171"/>
-                <w:kern w:val="0"/>
-                <w:sz w:val="22"/>
-                <w:szCs w:val="22"/>
-                <w:lang w:eastAsia="es-MX" w:bidi="ar-SA"/>
-              </w:rPr>
-              <w:t xml:space="preserve">manejan deben conservar cierta temperatura, como alimentos, medicamentos entre otros muchos productos, dependen de la empresa </w:t>
-            </w:r>
-            <w:r>
-              <w:rPr>
-                <w:rFonts w:ascii="Ubuntu Light" w:eastAsia="Times New Roman" w:hAnsi="Ubuntu Light" w:cs="Calibri"/>
-                <w:color w:val="767171"/>
-                <w:kern w:val="0"/>
-                <w:sz w:val="22"/>
-                <w:szCs w:val="22"/>
-                <w:lang w:eastAsia="es-MX" w:bidi="ar-SA"/>
-              </w:rPr>
-              <w:t xml:space="preserve">contratada la cual es la </w:t>
-            </w:r>
-            <w:r>
-              <w:rPr>
-                <w:rFonts w:ascii="Ubuntu Light" w:eastAsia="Times New Roman" w:hAnsi="Ubuntu Light" w:cs="Calibri"/>
-                <w:color w:val="767171"/>
-                <w:kern w:val="0"/>
-                <w:sz w:val="22"/>
-                <w:szCs w:val="22"/>
-                <w:lang w:eastAsia="es-MX" w:bidi="ar-SA"/>
-              </w:rPr>
-              <w:t>encarga</w:t>
-            </w:r>
-            <w:r>
-              <w:rPr>
-                <w:rFonts w:ascii="Ubuntu Light" w:eastAsia="Times New Roman" w:hAnsi="Ubuntu Light" w:cs="Calibri"/>
-                <w:color w:val="767171"/>
-                <w:kern w:val="0"/>
-                <w:sz w:val="22"/>
-                <w:szCs w:val="22"/>
-                <w:lang w:eastAsia="es-MX" w:bidi="ar-SA"/>
-              </w:rPr>
-              <w:t>da</w:t>
-            </w:r>
-            <w:r>
-              <w:rPr>
-                <w:rFonts w:ascii="Ubuntu Light" w:eastAsia="Times New Roman" w:hAnsi="Ubuntu Light" w:cs="Calibri"/>
-                <w:color w:val="767171"/>
-                <w:kern w:val="0"/>
-                <w:sz w:val="22"/>
-                <w:szCs w:val="22"/>
-                <w:lang w:eastAsia="es-MX" w:bidi="ar-SA"/>
-              </w:rPr>
-              <w:t xml:space="preserve"> de realizar esta importación o exportación</w:t>
-            </w:r>
-            <w:r>
-              <w:rPr>
-                <w:rFonts w:ascii="Ubuntu Light" w:eastAsia="Times New Roman" w:hAnsi="Ubuntu Light" w:cs="Calibri"/>
-                <w:color w:val="767171"/>
-                <w:kern w:val="0"/>
-                <w:sz w:val="22"/>
-                <w:szCs w:val="22"/>
-                <w:lang w:eastAsia="es-MX" w:bidi="ar-SA"/>
-              </w:rPr>
-              <w:t>.</w:t>
+              <w:t xml:space="preserve">Las grandes empresas en las áreas alimentarias o </w:t>
+            </w:r>
+            <w:r>
+              <w:rPr>
+                <w:rFonts w:ascii="Ubuntu Light" w:eastAsia="Times New Roman" w:hAnsi="Ubuntu Light" w:cs="Calibri"/>
+                <w:color w:val="767171"/>
+                <w:kern w:val="0"/>
+                <w:sz w:val="22"/>
+                <w:szCs w:val="22"/>
+                <w:lang w:eastAsia="es-MX" w:bidi="ar-SA"/>
+              </w:rPr>
+              <w:t>farmacéuticas</w:t>
+            </w:r>
+            <w:r>
+              <w:rPr>
+                <w:rFonts w:ascii="Ubuntu Light" w:eastAsia="Times New Roman" w:hAnsi="Ubuntu Light" w:cs="Calibri"/>
+                <w:color w:val="767171"/>
+                <w:kern w:val="0"/>
+                <w:sz w:val="22"/>
+                <w:szCs w:val="22"/>
+                <w:lang w:eastAsia="es-MX" w:bidi="ar-SA"/>
+              </w:rPr>
+              <w:t xml:space="preserve">, por mencionar algunas, tienen como principal objetivo el garantizar la logística de frío durante el almacenamiento, traslado y distribución de productos </w:t>
+            </w:r>
+            <w:r>
+              <w:rPr>
+                <w:rFonts w:ascii="Ubuntu Light" w:eastAsia="Times New Roman" w:hAnsi="Ubuntu Light" w:cs="Calibri"/>
+                <w:color w:val="767171"/>
+                <w:kern w:val="0"/>
+                <w:sz w:val="22"/>
+                <w:szCs w:val="22"/>
+                <w:lang w:eastAsia="es-MX" w:bidi="ar-SA"/>
+              </w:rPr>
+              <w:t>específicos</w:t>
+            </w:r>
+            <w:r>
+              <w:rPr>
+                <w:rFonts w:ascii="Ubuntu Light" w:eastAsia="Times New Roman" w:hAnsi="Ubuntu Light" w:cs="Calibri"/>
+                <w:color w:val="767171"/>
+                <w:kern w:val="0"/>
+                <w:sz w:val="22"/>
+                <w:szCs w:val="22"/>
+                <w:lang w:eastAsia="es-MX" w:bidi="ar-SA"/>
+              </w:rPr>
+              <w:t xml:space="preserve"> como alimentos, medicamentos o vacunas para asegurar su integridad y calidad.</w:t>
             </w:r>
           </w:p>
           <w:p>
@@ -2201,6 +2076,29 @@
                 <w:lang w:eastAsia="es-MX" w:bidi="ar-SA"/>
               </w:rPr>
             </w:pPr>
+            <w:r>
+              <w:rPr>
+                <w:rFonts w:ascii="Ubuntu Light" w:eastAsia="Times New Roman" w:hAnsi="Ubuntu Light" w:cs="Calibri"/>
+                <w:color w:val="767171"/>
+                <w:kern w:val="0"/>
+                <w:sz w:val="22"/>
+                <w:szCs w:val="22"/>
+                <w:lang w:eastAsia="es-MX" w:bidi="ar-SA"/>
+              </w:rPr>
+              <w:t xml:space="preserve">Por la sensibilidad a los cambios de temperatura de los productos que se transportan, una cadena de frío debe mantenerse a lo largo </w:t>
+            </w:r>
+            <w:r>
+              <w:rPr>
+                <w:rFonts w:ascii="Ubuntu Light" w:eastAsia="Times New Roman" w:hAnsi="Ubuntu Light" w:cs="Calibri"/>
+                <w:color w:val="767171"/>
+                <w:kern w:val="0"/>
+                <w:sz w:val="22"/>
+                <w:szCs w:val="22"/>
+                <w:lang w:eastAsia="es-MX" w:bidi="ar-SA"/>
+              </w:rPr>
+              <w:lastRenderedPageBreak/>
+              <w:t>de la cadena de suministro, desde que el expedidor hace el envío hasta que se realiza la entrega al cliente o usuario final.</w:t>
+            </w:r>
           </w:p>
           <w:p>
             <w:pPr>
@@ -2225,228 +2123,7 @@
                 <w:szCs w:val="22"/>
                 <w:lang w:eastAsia="es-MX" w:bidi="ar-SA"/>
               </w:rPr>
-              <w:lastRenderedPageBreak/>
-              <w:t>P</w:t>
-            </w:r>
-            <w:r>
-              <w:rPr>
-                <w:rFonts w:ascii="Ubuntu Light" w:eastAsia="Times New Roman" w:hAnsi="Ubuntu Light" w:cs="Calibri"/>
-                <w:color w:val="767171"/>
-                <w:kern w:val="0"/>
-                <w:sz w:val="22"/>
-                <w:szCs w:val="22"/>
-                <w:lang w:eastAsia="es-MX" w:bidi="ar-SA"/>
-              </w:rPr>
-              <w:t>oni</w:t>
-            </w:r>
-            <w:r>
-              <w:rPr>
-                <w:rFonts w:ascii="Ubuntu Light" w:eastAsia="Times New Roman" w:hAnsi="Ubuntu Light" w:cs="Calibri"/>
-                <w:color w:val="767171"/>
-                <w:kern w:val="0"/>
-                <w:sz w:val="22"/>
-                <w:szCs w:val="22"/>
-                <w:lang w:eastAsia="es-MX" w:bidi="ar-SA"/>
-              </w:rPr>
-              <w:t xml:space="preserve">endo en contexto la empresa que tiene </w:t>
-            </w:r>
-            <w:r>
-              <w:rPr>
-                <w:rFonts w:ascii="Ubuntu Light" w:eastAsia="Times New Roman" w:hAnsi="Ubuntu Light" w:cs="Calibri"/>
-                <w:color w:val="767171"/>
-                <w:kern w:val="0"/>
-                <w:sz w:val="22"/>
-                <w:szCs w:val="22"/>
-                <w:lang w:eastAsia="es-MX" w:bidi="ar-SA"/>
-              </w:rPr>
-              <w:t>el producto a importar/exportar llena el contenedor con</w:t>
-            </w:r>
-            <w:r>
-              <w:rPr>
-                <w:rFonts w:ascii="Ubuntu Light" w:eastAsia="Times New Roman" w:hAnsi="Ubuntu Light" w:cs="Calibri"/>
-                <w:color w:val="767171"/>
-                <w:kern w:val="0"/>
-                <w:sz w:val="22"/>
-                <w:szCs w:val="22"/>
-                <w:lang w:eastAsia="es-MX" w:bidi="ar-SA"/>
-              </w:rPr>
-              <w:t xml:space="preserve"> dichos</w:t>
-            </w:r>
-            <w:r>
-              <w:rPr>
-                <w:rFonts w:ascii="Ubuntu Light" w:eastAsia="Times New Roman" w:hAnsi="Ubuntu Light" w:cs="Calibri"/>
-                <w:color w:val="767171"/>
-                <w:kern w:val="0"/>
-                <w:sz w:val="22"/>
-                <w:szCs w:val="22"/>
-                <w:lang w:eastAsia="es-MX" w:bidi="ar-SA"/>
-              </w:rPr>
-              <w:t xml:space="preserve"> productos y una vez que </w:t>
-            </w:r>
-            <w:r>
-              <w:rPr>
-                <w:rFonts w:ascii="Ubuntu Light" w:eastAsia="Times New Roman" w:hAnsi="Ubuntu Light" w:cs="Calibri"/>
-                <w:color w:val="767171"/>
-                <w:kern w:val="0"/>
-                <w:sz w:val="22"/>
-                <w:szCs w:val="22"/>
-                <w:lang w:eastAsia="es-MX" w:bidi="ar-SA"/>
-              </w:rPr>
-              <w:t>esté</w:t>
-            </w:r>
-            <w:r>
-              <w:rPr>
-                <w:rFonts w:ascii="Ubuntu Light" w:eastAsia="Times New Roman" w:hAnsi="Ubuntu Light" w:cs="Calibri"/>
-                <w:color w:val="767171"/>
-                <w:kern w:val="0"/>
-                <w:sz w:val="22"/>
-                <w:szCs w:val="22"/>
-                <w:lang w:eastAsia="es-MX" w:bidi="ar-SA"/>
-              </w:rPr>
-              <w:t xml:space="preserve"> </w:t>
-            </w:r>
-            <w:r>
-              <w:rPr>
-                <w:rFonts w:ascii="Ubuntu Light" w:eastAsia="Times New Roman" w:hAnsi="Ubuntu Light" w:cs="Calibri"/>
-                <w:color w:val="767171"/>
-                <w:kern w:val="0"/>
-                <w:sz w:val="22"/>
-                <w:szCs w:val="22"/>
-                <w:lang w:eastAsia="es-MX" w:bidi="ar-SA"/>
-              </w:rPr>
-              <w:t>está</w:t>
-            </w:r>
-            <w:r>
-              <w:rPr>
-                <w:rFonts w:ascii="Ubuntu Light" w:eastAsia="Times New Roman" w:hAnsi="Ubuntu Light" w:cs="Calibri"/>
-                <w:color w:val="767171"/>
-                <w:kern w:val="0"/>
-                <w:sz w:val="22"/>
-                <w:szCs w:val="22"/>
-                <w:lang w:eastAsia="es-MX" w:bidi="ar-SA"/>
-              </w:rPr>
-              <w:t xml:space="preserve"> listo </w:t>
-            </w:r>
-            <w:r>
-              <w:rPr>
-                <w:rFonts w:ascii="Ubuntu Light" w:eastAsia="Times New Roman" w:hAnsi="Ubuntu Light" w:cs="Calibri"/>
-                <w:color w:val="767171"/>
-                <w:kern w:val="0"/>
-                <w:sz w:val="22"/>
-                <w:szCs w:val="22"/>
-                <w:lang w:eastAsia="es-MX" w:bidi="ar-SA"/>
-              </w:rPr>
-              <w:t xml:space="preserve">el contenedor se </w:t>
-            </w:r>
-            <w:r>
-              <w:rPr>
-                <w:rFonts w:ascii="Ubuntu Light" w:eastAsia="Times New Roman" w:hAnsi="Ubuntu Light" w:cs="Calibri"/>
-                <w:color w:val="767171"/>
-                <w:kern w:val="0"/>
-                <w:sz w:val="22"/>
-                <w:szCs w:val="22"/>
-                <w:lang w:eastAsia="es-MX" w:bidi="ar-SA"/>
-              </w:rPr>
-              <w:t xml:space="preserve">cierra </w:t>
-            </w:r>
-            <w:r>
-              <w:rPr>
-                <w:rFonts w:ascii="Ubuntu Light" w:eastAsia="Times New Roman" w:hAnsi="Ubuntu Light" w:cs="Calibri"/>
-                <w:color w:val="767171"/>
-                <w:kern w:val="0"/>
-                <w:sz w:val="22"/>
-                <w:szCs w:val="22"/>
-                <w:lang w:eastAsia="es-MX" w:bidi="ar-SA"/>
-              </w:rPr>
-              <w:t xml:space="preserve">y no se volverá a abrir hasta que llegue a su destino, de ahí en adelande la manipulación del contenedor </w:t>
-            </w:r>
-            <w:r>
-              <w:rPr>
-                <w:rFonts w:ascii="Ubuntu Light" w:eastAsia="Times New Roman" w:hAnsi="Ubuntu Light" w:cs="Calibri"/>
-                <w:color w:val="767171"/>
-                <w:kern w:val="0"/>
-                <w:sz w:val="22"/>
-                <w:szCs w:val="22"/>
-                <w:lang w:eastAsia="es-MX" w:bidi="ar-SA"/>
-              </w:rPr>
-              <w:t xml:space="preserve">depende </w:t>
-            </w:r>
-            <w:r>
-              <w:rPr>
-                <w:rFonts w:ascii="Ubuntu Light" w:eastAsia="Times New Roman" w:hAnsi="Ubuntu Light" w:cs="Calibri"/>
-                <w:color w:val="767171"/>
-                <w:kern w:val="0"/>
-                <w:sz w:val="22"/>
-                <w:szCs w:val="22"/>
-                <w:lang w:eastAsia="es-MX" w:bidi="ar-SA"/>
-              </w:rPr>
-              <w:t>de la empresa contratada para el transporte marítimo, la cual r</w:t>
-            </w:r>
-            <w:r>
-              <w:rPr>
-                <w:rFonts w:ascii="Ubuntu Light" w:eastAsia="Times New Roman" w:hAnsi="Ubuntu Light" w:cs="Calibri"/>
-                <w:color w:val="767171"/>
-                <w:kern w:val="0"/>
-                <w:sz w:val="22"/>
-                <w:szCs w:val="22"/>
-                <w:lang w:eastAsia="es-MX" w:bidi="ar-SA"/>
-              </w:rPr>
-              <w:t>ecibe el contenedor con el producto</w:t>
-            </w:r>
-            <w:r>
-              <w:rPr>
-                <w:rFonts w:ascii="Ubuntu Light" w:eastAsia="Times New Roman" w:hAnsi="Ubuntu Light" w:cs="Calibri"/>
-                <w:color w:val="767171"/>
-                <w:kern w:val="0"/>
-                <w:sz w:val="22"/>
-                <w:szCs w:val="22"/>
-                <w:lang w:eastAsia="es-MX" w:bidi="ar-SA"/>
-              </w:rPr>
-              <w:t xml:space="preserve">, dicha empresa en sus servicios ofrece una monitorización para cumplir </w:t>
-            </w:r>
-            <w:r>
-              <w:rPr>
-                <w:rFonts w:ascii="Ubuntu Light" w:eastAsia="Times New Roman" w:hAnsi="Ubuntu Light" w:cs="Calibri"/>
-                <w:color w:val="767171"/>
-                <w:kern w:val="0"/>
-                <w:sz w:val="22"/>
-                <w:szCs w:val="22"/>
-                <w:lang w:eastAsia="es-MX" w:bidi="ar-SA"/>
-              </w:rPr>
-              <w:t xml:space="preserve">la cadena </w:t>
-            </w:r>
-            <w:r>
-              <w:rPr>
-                <w:rFonts w:ascii="Ubuntu Light" w:eastAsia="Times New Roman" w:hAnsi="Ubuntu Light" w:cs="Calibri"/>
-                <w:color w:val="767171"/>
-                <w:kern w:val="0"/>
-                <w:sz w:val="22"/>
-                <w:szCs w:val="22"/>
-                <w:lang w:eastAsia="es-MX" w:bidi="ar-SA"/>
-              </w:rPr>
-              <w:t>fría</w:t>
-            </w:r>
-            <w:r>
-              <w:rPr>
-                <w:rFonts w:ascii="Ubuntu Light" w:eastAsia="Times New Roman" w:hAnsi="Ubuntu Light" w:cs="Calibri"/>
-                <w:color w:val="767171"/>
-                <w:kern w:val="0"/>
-                <w:sz w:val="22"/>
-                <w:szCs w:val="22"/>
-                <w:lang w:eastAsia="es-MX" w:bidi="ar-SA"/>
-              </w:rPr>
-              <w:t>, pero se pueden presentar fallos que interrumpan dicha cadena fría ocasionando que la calidad de los productos sea malo o que tenga algún tipo de afectaci</w:t>
-            </w:r>
-            <w:r>
-              <w:rPr>
-                <w:rFonts w:ascii="Ubuntu Light" w:eastAsia="Times New Roman" w:hAnsi="Ubuntu Light" w:cs="Calibri"/>
-                <w:color w:val="767171"/>
-                <w:kern w:val="0"/>
-                <w:sz w:val="22"/>
-                <w:szCs w:val="22"/>
-                <w:lang w:eastAsia="es-MX" w:bidi="ar-SA"/>
-              </w:rPr>
-              <w:t xml:space="preserve">ón y aunque los servicios que ofrece el proveedor de transporte tratara de resolver las problemáticas necesarias, es importante que la empresa que comercializa el producto revise si se han cumplido las condiciones que garanticen el buen estado de su mercancía. </w:t>
+              <w:t>Debido a su complejidad, la logística de frío requiere una mayor inversión en infraestructura, tecnología y especialización. Esto implica contar con camiones, bodegas y contenedores climatizados, con equipos de respaldo, para asegurar el suministro continuo de la energía requerida para la refrigeración, y con sistemas de control de temperatura que notifiquen en tiempo real cualquier variación que ponga en riesgo a la carga.</w:t>
             </w:r>
           </w:p>
           <w:p>
@@ -2463,6 +2140,94 @@
                 <w:lang w:eastAsia="es-MX" w:bidi="ar-SA"/>
               </w:rPr>
             </w:pPr>
+            <w:r>
+              <w:rPr>
+                <w:rFonts w:ascii="Ubuntu Light" w:eastAsia="Times New Roman" w:hAnsi="Ubuntu Light" w:cs="Calibri"/>
+                <w:color w:val="767171"/>
+                <w:kern w:val="0"/>
+                <w:sz w:val="22"/>
+                <w:szCs w:val="22"/>
+                <w:lang w:eastAsia="es-MX" w:bidi="ar-SA"/>
+              </w:rPr>
+              <w:t>En el caso de</w:t>
+            </w:r>
+            <w:r>
+              <w:rPr>
+                <w:rFonts w:ascii="Ubuntu Light" w:eastAsia="Times New Roman" w:hAnsi="Ubuntu Light" w:cs="Calibri"/>
+                <w:color w:val="767171"/>
+                <w:kern w:val="0"/>
+                <w:sz w:val="22"/>
+                <w:szCs w:val="22"/>
+                <w:lang w:eastAsia="es-MX" w:bidi="ar-SA"/>
+              </w:rPr>
+              <w:t xml:space="preserve">l transporte </w:t>
+            </w:r>
+            <w:r>
+              <w:rPr>
+                <w:rFonts w:ascii="Ubuntu Light" w:eastAsia="Times New Roman" w:hAnsi="Ubuntu Light" w:cs="Calibri"/>
+                <w:color w:val="767171"/>
+                <w:kern w:val="0"/>
+                <w:sz w:val="22"/>
+                <w:szCs w:val="22"/>
+                <w:lang w:eastAsia="es-MX" w:bidi="ar-SA"/>
+              </w:rPr>
+              <w:t>de contenedores, la cadena de frío se hace indispensable para el traslado de productos perecederos y aún más para el manejo de productos farmacéuticos que son altamente sensibles a</w:t>
+            </w:r>
+            <w:r>
+              <w:rPr>
+                <w:rFonts w:ascii="Ubuntu Light" w:eastAsia="Times New Roman" w:hAnsi="Ubuntu Light" w:cs="Calibri"/>
+                <w:color w:val="767171"/>
+                <w:kern w:val="0"/>
+                <w:sz w:val="22"/>
+                <w:szCs w:val="22"/>
+                <w:lang w:eastAsia="es-MX" w:bidi="ar-SA"/>
+              </w:rPr>
+              <w:t xml:space="preserve"> las variaciones de temperatura,</w:t>
+            </w:r>
+            <w:r>
+              <w:rPr>
+                <w:rFonts w:ascii="Ubuntu Light" w:eastAsia="Times New Roman" w:hAnsi="Ubuntu Light" w:cs="Calibri"/>
+                <w:color w:val="767171"/>
+                <w:kern w:val="0"/>
+                <w:sz w:val="22"/>
+                <w:szCs w:val="22"/>
+                <w:lang w:eastAsia="es-MX" w:bidi="ar-SA"/>
+              </w:rPr>
+              <w:t xml:space="preserve"> por lo que cualquier cambio brusco de temperatura afectaría a su efectividad</w:t>
+            </w:r>
+            <w:r>
+              <w:rPr>
+                <w:rFonts w:ascii="Ubuntu Light" w:eastAsia="Times New Roman" w:hAnsi="Ubuntu Light" w:cs="Calibri"/>
+                <w:color w:val="767171"/>
+                <w:kern w:val="0"/>
+                <w:sz w:val="22"/>
+                <w:szCs w:val="22"/>
+                <w:lang w:eastAsia="es-MX" w:bidi="ar-SA"/>
+              </w:rPr>
+              <w:t xml:space="preserve"> o comprometerían </w:t>
+            </w:r>
+            <w:r>
+              <w:rPr>
+                <w:rFonts w:ascii="Ubuntu Light" w:eastAsia="Times New Roman" w:hAnsi="Ubuntu Light" w:cs="Calibri"/>
+                <w:color w:val="767171"/>
+                <w:kern w:val="0"/>
+                <w:sz w:val="22"/>
+                <w:szCs w:val="22"/>
+                <w:lang w:eastAsia="es-MX" w:bidi="ar-SA"/>
+              </w:rPr>
+              <w:t>la integridad de los productos</w:t>
+            </w:r>
+            <w:r>
+              <w:rPr>
+                <w:rFonts w:ascii="Ubuntu Light" w:eastAsia="Times New Roman" w:hAnsi="Ubuntu Light" w:cs="Calibri"/>
+                <w:color w:val="767171"/>
+                <w:kern w:val="0"/>
+                <w:sz w:val="22"/>
+                <w:szCs w:val="22"/>
+                <w:lang w:eastAsia="es-MX" w:bidi="ar-SA"/>
+              </w:rPr>
+              <w:t>.</w:t>
+            </w:r>
           </w:p>
           <w:p>
             <w:pPr>
@@ -2487,7 +2252,95 @@
                 <w:szCs w:val="22"/>
                 <w:lang w:eastAsia="es-MX" w:bidi="ar-SA"/>
               </w:rPr>
-              <w:t>Por lo cual consideramos que serí</w:t>
+              <w:t>Para esto existen Empresas transportistas que se dedican a la logística</w:t>
+            </w:r>
+            <w:r>
+              <w:rPr>
+                <w:rFonts w:ascii="Ubuntu Light" w:eastAsia="Times New Roman" w:hAnsi="Ubuntu Light" w:cs="Calibri"/>
+                <w:color w:val="767171"/>
+                <w:kern w:val="0"/>
+                <w:sz w:val="22"/>
+                <w:szCs w:val="22"/>
+                <w:lang w:eastAsia="es-MX" w:bidi="ar-SA"/>
+              </w:rPr>
+              <w:t xml:space="preserve">, </w:t>
+            </w:r>
+            <w:r>
+              <w:rPr>
+                <w:rFonts w:ascii="Ubuntu Light" w:eastAsia="Times New Roman" w:hAnsi="Ubuntu Light" w:cs="Calibri"/>
+                <w:color w:val="767171"/>
+                <w:kern w:val="0"/>
+                <w:sz w:val="22"/>
+                <w:szCs w:val="22"/>
+                <w:lang w:eastAsia="es-MX" w:bidi="ar-SA"/>
+              </w:rPr>
+              <w:t xml:space="preserve">este tipo </w:t>
+            </w:r>
+            <w:r>
+              <w:rPr>
+                <w:rFonts w:ascii="Ubuntu Light" w:eastAsia="Times New Roman" w:hAnsi="Ubuntu Light" w:cs="Calibri"/>
+                <w:color w:val="767171"/>
+                <w:kern w:val="0"/>
+                <w:sz w:val="22"/>
+                <w:szCs w:val="22"/>
+                <w:lang w:eastAsia="es-MX" w:bidi="ar-SA"/>
+              </w:rPr>
+              <w:t xml:space="preserve">de empresas ofrecen </w:t>
+            </w:r>
+            <w:r>
+              <w:rPr>
+                <w:rFonts w:ascii="Ubuntu Light" w:eastAsia="Times New Roman" w:hAnsi="Ubuntu Light" w:cs="Calibri"/>
+                <w:color w:val="767171"/>
+                <w:kern w:val="0"/>
+                <w:sz w:val="22"/>
+                <w:szCs w:val="22"/>
+                <w:lang w:eastAsia="es-MX" w:bidi="ar-SA"/>
+              </w:rPr>
+              <w:t>servicios que incluyen</w:t>
+            </w:r>
+            <w:r>
+              <w:rPr>
+                <w:rFonts w:ascii="Ubuntu Light" w:eastAsia="Times New Roman" w:hAnsi="Ubuntu Light" w:cs="Calibri"/>
+                <w:color w:val="767171"/>
+                <w:kern w:val="0"/>
+                <w:sz w:val="22"/>
+                <w:szCs w:val="22"/>
+                <w:lang w:eastAsia="es-MX" w:bidi="ar-SA"/>
+              </w:rPr>
+              <w:t xml:space="preserve"> el garantizar</w:t>
+            </w:r>
+            <w:r>
+              <w:rPr>
+                <w:rFonts w:ascii="Ubuntu Light" w:eastAsia="Times New Roman" w:hAnsi="Ubuntu Light" w:cs="Calibri"/>
+                <w:color w:val="767171"/>
+                <w:kern w:val="0"/>
+                <w:sz w:val="22"/>
+                <w:szCs w:val="22"/>
+                <w:lang w:eastAsia="es-MX" w:bidi="ar-SA"/>
+              </w:rPr>
+              <w:t xml:space="preserve"> la cadena fría,</w:t>
+            </w:r>
+            <w:r>
+              <w:rPr>
+                <w:rFonts w:ascii="Ubuntu Light" w:eastAsia="Times New Roman" w:hAnsi="Ubuntu Light" w:cs="Calibri"/>
+                <w:color w:val="767171"/>
+                <w:kern w:val="0"/>
+                <w:sz w:val="22"/>
+                <w:szCs w:val="22"/>
+                <w:lang w:eastAsia="es-MX" w:bidi="ar-SA"/>
+              </w:rPr>
+              <w:t xml:space="preserve"> </w:t>
+            </w:r>
+            <w:r>
+              <w:rPr>
+                <w:rFonts w:ascii="Ubuntu Light" w:eastAsia="Times New Roman" w:hAnsi="Ubuntu Light" w:cs="Calibri"/>
+                <w:color w:val="767171"/>
+                <w:kern w:val="0"/>
+                <w:sz w:val="22"/>
+                <w:szCs w:val="22"/>
+                <w:lang w:eastAsia="es-MX" w:bidi="ar-SA"/>
+              </w:rPr>
+              <w:t xml:space="preserve">cabe hacer mención que dichos contenedores se estiban de manera diferente a los contenedores comunes o cajas secas, ya que estos deben ir siempre y en todo momento conectados </w:t>
             </w:r>
             <w:r>
               <w:rPr>
@@ -2509,128 +2362,106 @@
                 <w:szCs w:val="22"/>
                 <w:lang w:eastAsia="es-MX" w:bidi="ar-SA"/>
               </w:rPr>
-              <w:t xml:space="preserve">de gran ayuda </w:t>
-            </w:r>
-            <w:r>
-              <w:rPr>
-                <w:rFonts w:ascii="Ubuntu Light" w:eastAsia="Times New Roman" w:hAnsi="Ubuntu Light" w:cs="Calibri"/>
-                <w:color w:val="767171"/>
-                <w:kern w:val="0"/>
-                <w:sz w:val="22"/>
-                <w:szCs w:val="22"/>
-                <w:lang w:eastAsia="es-MX" w:bidi="ar-SA"/>
-              </w:rPr>
-              <w:t>que además del seguimiento que le dan las navieras a sus clientes</w:t>
-            </w:r>
-            <w:r>
-              <w:rPr>
-                <w:rFonts w:ascii="Ubuntu Light" w:eastAsia="Times New Roman" w:hAnsi="Ubuntu Light" w:cs="Calibri"/>
-                <w:color w:val="767171"/>
-                <w:kern w:val="0"/>
-                <w:sz w:val="22"/>
-                <w:szCs w:val="22"/>
-                <w:lang w:eastAsia="es-MX" w:bidi="ar-SA"/>
-              </w:rPr>
-              <w:t xml:space="preserve"> en la conservación de la cadena fría</w:t>
-            </w:r>
-            <w:r>
-              <w:rPr>
-                <w:rFonts w:ascii="Ubuntu Light" w:eastAsia="Times New Roman" w:hAnsi="Ubuntu Light" w:cs="Calibri"/>
-                <w:color w:val="767171"/>
-                <w:kern w:val="0"/>
-                <w:sz w:val="22"/>
-                <w:szCs w:val="22"/>
-                <w:lang w:eastAsia="es-MX" w:bidi="ar-SA"/>
-              </w:rPr>
-              <w:t xml:space="preserve"> ante alguna problematica con el suministro de energía o de algun desperfecto en el equipo de refrigeración, </w:t>
-            </w:r>
-            <w:r>
-              <w:rPr>
-                <w:rFonts w:ascii="Ubuntu Light" w:eastAsia="Times New Roman" w:hAnsi="Ubuntu Light" w:cs="Calibri"/>
-                <w:color w:val="767171"/>
-                <w:kern w:val="0"/>
-                <w:sz w:val="22"/>
-                <w:szCs w:val="22"/>
-                <w:lang w:eastAsia="es-MX" w:bidi="ar-SA"/>
-              </w:rPr>
-              <w:t xml:space="preserve">el mismo cliente </w:t>
-            </w:r>
-            <w:r>
-              <w:rPr>
-                <w:rFonts w:ascii="Ubuntu Light" w:eastAsia="Times New Roman" w:hAnsi="Ubuntu Light" w:cs="Calibri"/>
-                <w:color w:val="767171"/>
-                <w:kern w:val="0"/>
-                <w:sz w:val="22"/>
-                <w:szCs w:val="22"/>
-                <w:lang w:eastAsia="es-MX" w:bidi="ar-SA"/>
-              </w:rPr>
-              <w:t xml:space="preserve">tenga también </w:t>
-            </w:r>
-            <w:r>
-              <w:rPr>
-                <w:rFonts w:ascii="Ubuntu Light" w:eastAsia="Times New Roman" w:hAnsi="Ubuntu Light" w:cs="Calibri"/>
-                <w:color w:val="767171"/>
-                <w:kern w:val="0"/>
-                <w:sz w:val="22"/>
-                <w:szCs w:val="22"/>
-                <w:lang w:eastAsia="es-MX" w:bidi="ar-SA"/>
-              </w:rPr>
-              <w:t>monitoreada su mercanc</w:t>
-            </w:r>
-            <w:r>
-              <w:rPr>
-                <w:rFonts w:ascii="Ubuntu Light" w:eastAsia="Times New Roman" w:hAnsi="Ubuntu Light" w:cs="Calibri"/>
-                <w:color w:val="767171"/>
-                <w:kern w:val="0"/>
-                <w:sz w:val="22"/>
-                <w:szCs w:val="22"/>
-                <w:lang w:eastAsia="es-MX" w:bidi="ar-SA"/>
-              </w:rPr>
-              <w:t xml:space="preserve">ía y de esta manera cerciorarse que se ha cumplido con la cadena fría y que sus productos no se </w:t>
-            </w:r>
-            <w:r>
-              <w:rPr>
-                <w:rFonts w:ascii="Ubuntu Light" w:eastAsia="Times New Roman" w:hAnsi="Ubuntu Light" w:cs="Calibri"/>
-                <w:color w:val="767171"/>
-                <w:kern w:val="0"/>
-                <w:sz w:val="22"/>
-                <w:szCs w:val="22"/>
-                <w:lang w:eastAsia="es-MX" w:bidi="ar-SA"/>
-              </w:rPr>
-              <w:t>ha</w:t>
-            </w:r>
-            <w:r>
-              <w:rPr>
-                <w:rFonts w:ascii="Ubuntu Light" w:eastAsia="Times New Roman" w:hAnsi="Ubuntu Light" w:cs="Calibri"/>
-                <w:color w:val="767171"/>
-                <w:kern w:val="0"/>
-                <w:sz w:val="22"/>
-                <w:szCs w:val="22"/>
-                <w:lang w:eastAsia="es-MX" w:bidi="ar-SA"/>
-              </w:rPr>
-              <w:t>n</w:t>
-            </w:r>
-            <w:r>
-              <w:rPr>
-                <w:rFonts w:ascii="Ubuntu Light" w:eastAsia="Times New Roman" w:hAnsi="Ubuntu Light" w:cs="Calibri"/>
-                <w:color w:val="767171"/>
-                <w:kern w:val="0"/>
-                <w:sz w:val="22"/>
-                <w:szCs w:val="22"/>
-                <w:lang w:eastAsia="es-MX" w:bidi="ar-SA"/>
-              </w:rPr>
-              <w:t xml:space="preserve"> visto comprom</w:t>
-            </w:r>
-            <w:r>
-              <w:rPr>
-                <w:rFonts w:ascii="Ubuntu Light" w:eastAsia="Times New Roman" w:hAnsi="Ubuntu Light" w:cs="Calibri"/>
-                <w:color w:val="767171"/>
-                <w:kern w:val="0"/>
-                <w:sz w:val="22"/>
-                <w:szCs w:val="22"/>
-                <w:lang w:eastAsia="es-MX" w:bidi="ar-SA"/>
-              </w:rPr>
-              <w:t>etidos.</w:t>
+              <w:t>suministro</w:t>
+            </w:r>
+            <w:r>
+              <w:rPr>
+                <w:rFonts w:ascii="Ubuntu Light" w:eastAsia="Times New Roman" w:hAnsi="Ubuntu Light" w:cs="Calibri"/>
+                <w:color w:val="767171"/>
+                <w:kern w:val="0"/>
+                <w:sz w:val="22"/>
+                <w:szCs w:val="22"/>
+                <w:lang w:eastAsia="es-MX" w:bidi="ar-SA"/>
+              </w:rPr>
+              <w:t xml:space="preserve"> de energía y monitorear la temperatura</w:t>
+            </w:r>
+            <w:r>
+              <w:rPr>
+                <w:rFonts w:ascii="Ubuntu Light" w:eastAsia="Times New Roman" w:hAnsi="Ubuntu Light" w:cs="Calibri"/>
+                <w:color w:val="767171"/>
+                <w:kern w:val="0"/>
+                <w:sz w:val="22"/>
+                <w:szCs w:val="22"/>
+                <w:lang w:eastAsia="es-MX" w:bidi="ar-SA"/>
+              </w:rPr>
+              <w:t>,</w:t>
+            </w:r>
+            <w:r>
+              <w:rPr>
+                <w:rFonts w:ascii="Ubuntu Light" w:eastAsia="Times New Roman" w:hAnsi="Ubuntu Light" w:cs="Calibri"/>
+                <w:color w:val="767171"/>
+                <w:kern w:val="0"/>
+                <w:sz w:val="22"/>
+                <w:szCs w:val="22"/>
+                <w:lang w:eastAsia="es-MX" w:bidi="ar-SA"/>
+              </w:rPr>
+              <w:t xml:space="preserve"> de esta manera la compañía transportista garantiza </w:t>
+            </w:r>
+            <w:r>
+              <w:rPr>
+                <w:rFonts w:ascii="Ubuntu Light" w:eastAsia="Times New Roman" w:hAnsi="Ubuntu Light" w:cs="Calibri"/>
+                <w:color w:val="767171"/>
+                <w:kern w:val="0"/>
+                <w:sz w:val="22"/>
+                <w:szCs w:val="22"/>
+                <w:lang w:eastAsia="es-MX" w:bidi="ar-SA"/>
+              </w:rPr>
+              <w:t xml:space="preserve">a la empresa el cumplimiento de sus especificaciones, </w:t>
+            </w:r>
+            <w:r>
+              <w:rPr>
+                <w:rFonts w:ascii="Ubuntu Light" w:eastAsia="Times New Roman" w:hAnsi="Ubuntu Light" w:cs="Calibri"/>
+                <w:color w:val="767171"/>
+                <w:kern w:val="0"/>
+                <w:sz w:val="22"/>
+                <w:szCs w:val="22"/>
+                <w:lang w:eastAsia="es-MX" w:bidi="ar-SA"/>
+              </w:rPr>
+              <w:t xml:space="preserve">es por ello que el </w:t>
+            </w:r>
+            <w:r>
+              <w:rPr>
+                <w:rFonts w:ascii="Ubuntu Light" w:eastAsia="Times New Roman" w:hAnsi="Ubuntu Light" w:cs="Calibri"/>
+                <w:color w:val="767171"/>
+                <w:kern w:val="0"/>
+                <w:sz w:val="22"/>
+                <w:szCs w:val="22"/>
+                <w:lang w:eastAsia="es-MX" w:bidi="ar-SA"/>
+              </w:rPr>
+              <w:t xml:space="preserve">la manera de estibar es diferente para que en </w:t>
+            </w:r>
+            <w:r>
+              <w:rPr>
+                <w:rFonts w:ascii="Ubuntu Light" w:eastAsia="Times New Roman" w:hAnsi="Ubuntu Light" w:cs="Calibri"/>
+                <w:color w:val="767171"/>
+                <w:kern w:val="0"/>
+                <w:sz w:val="22"/>
+                <w:szCs w:val="22"/>
+                <w:lang w:eastAsia="es-MX" w:bidi="ar-SA"/>
+              </w:rPr>
+              <w:t xml:space="preserve">caso de haber un fallo </w:t>
+            </w:r>
+            <w:r>
+              <w:rPr>
+                <w:rFonts w:ascii="Ubuntu Light" w:eastAsia="Times New Roman" w:hAnsi="Ubuntu Light" w:cs="Calibri"/>
+                <w:color w:val="767171"/>
+                <w:kern w:val="0"/>
+                <w:sz w:val="22"/>
+                <w:szCs w:val="22"/>
+                <w:lang w:eastAsia="es-MX" w:bidi="ar-SA"/>
+              </w:rPr>
+              <w:t xml:space="preserve">se más fácil para el personal que resguarda el contenedor el </w:t>
+            </w:r>
+            <w:r>
+              <w:rPr>
+                <w:rFonts w:ascii="Ubuntu Light" w:eastAsia="Times New Roman" w:hAnsi="Ubuntu Light" w:cs="Calibri"/>
+                <w:color w:val="767171"/>
+                <w:kern w:val="0"/>
+                <w:sz w:val="22"/>
+                <w:szCs w:val="22"/>
+                <w:lang w:eastAsia="es-MX" w:bidi="ar-SA"/>
+              </w:rPr>
+              <w:t>acudirá a realizar una verificación de la temperatura y del suministro de energía y en caso de haber fallas corregirlos lo antes posible.</w:t>
             </w:r>
           </w:p>
           <w:p>
@@ -2647,6 +2478,94 @@
                 <w:lang w:eastAsia="es-MX" w:bidi="ar-SA"/>
               </w:rPr>
             </w:pPr>
+            <w:r>
+              <w:rPr>
+                <w:rFonts w:ascii="Ubuntu Light" w:eastAsia="Times New Roman" w:hAnsi="Ubuntu Light" w:cs="Calibri"/>
+                <w:color w:val="767171"/>
+                <w:kern w:val="0"/>
+                <w:sz w:val="22"/>
+                <w:szCs w:val="22"/>
+                <w:lang w:eastAsia="es-MX" w:bidi="ar-SA"/>
+              </w:rPr>
+              <w:t>S</w:t>
+            </w:r>
+            <w:r>
+              <w:rPr>
+                <w:rFonts w:ascii="Ubuntu Light" w:eastAsia="Times New Roman" w:hAnsi="Ubuntu Light" w:cs="Calibri"/>
+                <w:color w:val="767171"/>
+                <w:kern w:val="0"/>
+                <w:sz w:val="22"/>
+                <w:szCs w:val="22"/>
+                <w:lang w:eastAsia="es-MX" w:bidi="ar-SA"/>
+              </w:rPr>
+              <w:t xml:space="preserve">in </w:t>
+            </w:r>
+            <w:r>
+              <w:rPr>
+                <w:rFonts w:ascii="Ubuntu Light" w:eastAsia="Times New Roman" w:hAnsi="Ubuntu Light" w:cs="Calibri"/>
+                <w:color w:val="767171"/>
+                <w:kern w:val="0"/>
+                <w:sz w:val="22"/>
+                <w:szCs w:val="22"/>
+                <w:lang w:eastAsia="es-MX" w:bidi="ar-SA"/>
+              </w:rPr>
+              <w:t>embargo,</w:t>
+            </w:r>
+            <w:r>
+              <w:rPr>
+                <w:rFonts w:ascii="Ubuntu Light" w:eastAsia="Times New Roman" w:hAnsi="Ubuntu Light" w:cs="Calibri"/>
+                <w:color w:val="767171"/>
+                <w:kern w:val="0"/>
+                <w:sz w:val="22"/>
+                <w:szCs w:val="22"/>
+                <w:lang w:eastAsia="es-MX" w:bidi="ar-SA"/>
+              </w:rPr>
+              <w:t xml:space="preserve"> debemos confiar ciegamente en que el transportista realizo correctamente dicho seguimiento, sin embargo, si hay </w:t>
+            </w:r>
+            <w:r>
+              <w:rPr>
+                <w:rFonts w:ascii="Ubuntu Light" w:eastAsia="Times New Roman" w:hAnsi="Ubuntu Light" w:cs="Calibri"/>
+                <w:color w:val="767171"/>
+                <w:kern w:val="0"/>
+                <w:sz w:val="22"/>
+                <w:szCs w:val="22"/>
+                <w:lang w:eastAsia="es-MX" w:bidi="ar-SA"/>
+              </w:rPr>
+              <w:t>algún</w:t>
+            </w:r>
+            <w:r>
+              <w:rPr>
+                <w:rFonts w:ascii="Ubuntu Light" w:eastAsia="Times New Roman" w:hAnsi="Ubuntu Light" w:cs="Calibri"/>
+                <w:color w:val="767171"/>
+                <w:kern w:val="0"/>
+                <w:sz w:val="22"/>
+                <w:szCs w:val="22"/>
+                <w:lang w:eastAsia="es-MX" w:bidi="ar-SA"/>
+              </w:rPr>
+              <w:t xml:space="preserve"> fallo no podemos estar completamente seguros de que se </w:t>
+            </w:r>
+            <w:r>
+              <w:rPr>
+                <w:rFonts w:ascii="Ubuntu Light" w:eastAsia="Times New Roman" w:hAnsi="Ubuntu Light" w:cs="Calibri"/>
+                <w:color w:val="767171"/>
+                <w:kern w:val="0"/>
+                <w:sz w:val="22"/>
+                <w:szCs w:val="22"/>
+                <w:lang w:eastAsia="es-MX" w:bidi="ar-SA"/>
+              </w:rPr>
+              <w:t>garantizó</w:t>
+            </w:r>
+            <w:r>
+              <w:rPr>
+                <w:rFonts w:ascii="Ubuntu Light" w:eastAsia="Times New Roman" w:hAnsi="Ubuntu Light" w:cs="Calibri"/>
+                <w:color w:val="767171"/>
+                <w:kern w:val="0"/>
+                <w:sz w:val="22"/>
+                <w:szCs w:val="22"/>
+                <w:lang w:eastAsia="es-MX" w:bidi="ar-SA"/>
+              </w:rPr>
+              <w:t xml:space="preserve"> dicha cadena de frio.</w:t>
+            </w:r>
           </w:p>
           <w:p>
             <w:pPr>
@@ -2671,7 +2590,18 @@
                 <w:szCs w:val="22"/>
                 <w:lang w:eastAsia="es-MX" w:bidi="ar-SA"/>
               </w:rPr>
-              <w:t>Este proyecto tienen como finalidad dar un seguimiento a los contenedores que utilicen la cadena fría mediante un sistema de monitoreo en la cual este sensando constantemente la temperatura y que en caso de que hubiese algún tipo de problema se activa una alarma ya sea sonora o visual del contenedor que presenta la falla, además de contar con un sistema de posicionamiento global (GPS) el cual podrá determinarnos el momento en el cual ocurrio dicho fallo proporcionarnos la localización, la información que se obtenga con la monitorización podrá ser útil en primera para asegurar la calidad del producto o mercancía, en segundo para poder cotejar los resultados de la monitorización de la empresa contratada y en caso de que haya habido algún problema hacer uso del seguro de la empresa naviera.</w:t>
+              <w:t xml:space="preserve">Un ejemplo de este tipo de fallos es que un transportista </w:t>
+            </w:r>
+            <w:r>
+              <w:rPr>
+                <w:rFonts w:ascii="Ubuntu Light" w:eastAsia="Times New Roman" w:hAnsi="Ubuntu Light" w:cs="Calibri"/>
+                <w:color w:val="767171"/>
+                <w:kern w:val="0"/>
+                <w:sz w:val="22"/>
+                <w:szCs w:val="22"/>
+                <w:lang w:eastAsia="es-MX" w:bidi="ar-SA"/>
+              </w:rPr>
+              <w:t>que</w:t>
             </w:r>
             <w:r>
               <w:rPr>
@@ -2683,6 +2613,182 @@
                 <w:lang w:eastAsia="es-MX" w:bidi="ar-SA"/>
               </w:rPr>
               <w:t xml:space="preserve"> </w:t>
+            </w:r>
+            <w:r>
+              <w:rPr>
+                <w:rFonts w:ascii="Ubuntu Light" w:eastAsia="Times New Roman" w:hAnsi="Ubuntu Light" w:cs="Calibri"/>
+                <w:color w:val="767171"/>
+                <w:kern w:val="0"/>
+                <w:sz w:val="22"/>
+                <w:szCs w:val="22"/>
+                <w:lang w:eastAsia="es-MX" w:bidi="ar-SA"/>
+              </w:rPr>
+              <w:t>va a recoger el contenedor a la empresa que contrata este tipo de servicio se equivoque</w:t>
+            </w:r>
+            <w:r>
+              <w:rPr>
+                <w:rFonts w:ascii="Ubuntu Light" w:eastAsia="Times New Roman" w:hAnsi="Ubuntu Light" w:cs="Calibri"/>
+                <w:color w:val="767171"/>
+                <w:kern w:val="0"/>
+                <w:sz w:val="22"/>
+                <w:szCs w:val="22"/>
+                <w:lang w:eastAsia="es-MX" w:bidi="ar-SA"/>
+              </w:rPr>
+              <w:t xml:space="preserve"> a la hora de configurar la temperatura del contenedor</w:t>
+            </w:r>
+            <w:r>
+              <w:rPr>
+                <w:rFonts w:ascii="Ubuntu Light" w:eastAsia="Times New Roman" w:hAnsi="Ubuntu Light" w:cs="Calibri"/>
+                <w:color w:val="767171"/>
+                <w:kern w:val="0"/>
+                <w:sz w:val="22"/>
+                <w:szCs w:val="22"/>
+                <w:lang w:eastAsia="es-MX" w:bidi="ar-SA"/>
+              </w:rPr>
+              <w:t xml:space="preserve">, es decir, que ponga en vez de </w:t>
+            </w:r>
+            <w:r>
+              <w:rPr>
+                <w:rFonts w:ascii="Ubuntu Light" w:eastAsia="Times New Roman" w:hAnsi="Ubuntu Light" w:cs="Calibri"/>
+                <w:color w:val="767171"/>
+                <w:kern w:val="0"/>
+                <w:sz w:val="22"/>
+                <w:szCs w:val="22"/>
+                <w:lang w:eastAsia="es-MX" w:bidi="ar-SA"/>
+              </w:rPr>
+              <w:t>-4°C ponga solo 4°C</w:t>
+            </w:r>
+            <w:r>
+              <w:rPr>
+                <w:rFonts w:ascii="Ubuntu Light" w:eastAsia="Times New Roman" w:hAnsi="Ubuntu Light" w:cs="Calibri"/>
+                <w:color w:val="767171"/>
+                <w:kern w:val="0"/>
+                <w:sz w:val="22"/>
+                <w:szCs w:val="22"/>
+                <w:lang w:eastAsia="es-MX" w:bidi="ar-SA"/>
+              </w:rPr>
+              <w:t xml:space="preserve"> y debido a </w:t>
+            </w:r>
+            <w:r>
+              <w:rPr>
+                <w:rFonts w:ascii="Ubuntu Light" w:eastAsia="Times New Roman" w:hAnsi="Ubuntu Light" w:cs="Calibri"/>
+                <w:color w:val="767171"/>
+                <w:kern w:val="0"/>
+                <w:sz w:val="22"/>
+                <w:szCs w:val="22"/>
+                <w:lang w:eastAsia="es-MX" w:bidi="ar-SA"/>
+              </w:rPr>
+              <w:t xml:space="preserve">este error </w:t>
+            </w:r>
+            <w:r>
+              <w:rPr>
+                <w:rFonts w:ascii="Ubuntu Light" w:eastAsia="Times New Roman" w:hAnsi="Ubuntu Light" w:cs="Calibri"/>
+                <w:color w:val="767171"/>
+                <w:kern w:val="0"/>
+                <w:sz w:val="22"/>
+                <w:szCs w:val="22"/>
+                <w:lang w:eastAsia="es-MX" w:bidi="ar-SA"/>
+              </w:rPr>
+              <w:t>no se emit</w:t>
+            </w:r>
+            <w:r>
+              <w:rPr>
+                <w:rFonts w:ascii="Ubuntu Light" w:eastAsia="Times New Roman" w:hAnsi="Ubuntu Light" w:cs="Calibri"/>
+                <w:color w:val="767171"/>
+                <w:kern w:val="0"/>
+                <w:sz w:val="22"/>
+                <w:szCs w:val="22"/>
+                <w:lang w:eastAsia="es-MX" w:bidi="ar-SA"/>
+              </w:rPr>
+              <w:t>irá</w:t>
+            </w:r>
+            <w:r>
+              <w:rPr>
+                <w:rFonts w:ascii="Ubuntu Light" w:eastAsia="Times New Roman" w:hAnsi="Ubuntu Light" w:cs="Calibri"/>
+                <w:color w:val="767171"/>
+                <w:kern w:val="0"/>
+                <w:sz w:val="22"/>
+                <w:szCs w:val="22"/>
+                <w:lang w:eastAsia="es-MX" w:bidi="ar-SA"/>
+              </w:rPr>
+              <w:t xml:space="preserve"> ninguna alarma dado </w:t>
+            </w:r>
+            <w:r>
+              <w:rPr>
+                <w:rFonts w:ascii="Ubuntu Light" w:eastAsia="Times New Roman" w:hAnsi="Ubuntu Light" w:cs="Calibri"/>
+                <w:color w:val="767171"/>
+                <w:kern w:val="0"/>
+                <w:sz w:val="22"/>
+                <w:szCs w:val="22"/>
+                <w:lang w:eastAsia="es-MX" w:bidi="ar-SA"/>
+              </w:rPr>
+              <w:t>que,</w:t>
+            </w:r>
+            <w:r>
+              <w:rPr>
+                <w:rFonts w:ascii="Ubuntu Light" w:eastAsia="Times New Roman" w:hAnsi="Ubuntu Light" w:cs="Calibri"/>
+                <w:color w:val="767171"/>
+                <w:kern w:val="0"/>
+                <w:sz w:val="22"/>
+                <w:szCs w:val="22"/>
+                <w:lang w:eastAsia="es-MX" w:bidi="ar-SA"/>
+              </w:rPr>
+              <w:t xml:space="preserve"> aunque este mal la temperatura para la conservación del producto</w:t>
+            </w:r>
+            <w:r>
+              <w:rPr>
+                <w:rFonts w:ascii="Ubuntu Light" w:eastAsia="Times New Roman" w:hAnsi="Ubuntu Light" w:cs="Calibri"/>
+                <w:color w:val="767171"/>
+                <w:kern w:val="0"/>
+                <w:sz w:val="22"/>
+                <w:szCs w:val="22"/>
+                <w:lang w:eastAsia="es-MX" w:bidi="ar-SA"/>
+              </w:rPr>
+              <w:t xml:space="preserve"> según las especificaciones del productor</w:t>
+            </w:r>
+            <w:r>
+              <w:rPr>
+                <w:rFonts w:ascii="Ubuntu Light" w:eastAsia="Times New Roman" w:hAnsi="Ubuntu Light" w:cs="Calibri"/>
+                <w:color w:val="767171"/>
+                <w:kern w:val="0"/>
+                <w:sz w:val="22"/>
+                <w:szCs w:val="22"/>
+                <w:lang w:eastAsia="es-MX" w:bidi="ar-SA"/>
+              </w:rPr>
+              <w:t>, para el sistema</w:t>
+            </w:r>
+            <w:r>
+              <w:rPr>
+                <w:rFonts w:ascii="Ubuntu Light" w:eastAsia="Times New Roman" w:hAnsi="Ubuntu Light" w:cs="Calibri"/>
+                <w:color w:val="767171"/>
+                <w:kern w:val="0"/>
+                <w:sz w:val="22"/>
+                <w:szCs w:val="22"/>
+                <w:lang w:eastAsia="es-MX" w:bidi="ar-SA"/>
+              </w:rPr>
+              <w:t xml:space="preserve"> de monitoreo por parte del transportista</w:t>
+            </w:r>
+            <w:r>
+              <w:rPr>
+                <w:rFonts w:ascii="Ubuntu Light" w:eastAsia="Times New Roman" w:hAnsi="Ubuntu Light" w:cs="Calibri"/>
+                <w:color w:val="767171"/>
+                <w:kern w:val="0"/>
+                <w:sz w:val="22"/>
+                <w:szCs w:val="22"/>
+                <w:lang w:eastAsia="es-MX" w:bidi="ar-SA"/>
+              </w:rPr>
+              <w:t xml:space="preserve"> </w:t>
+            </w:r>
+            <w:r>
+              <w:rPr>
+                <w:rFonts w:ascii="Ubuntu Light" w:eastAsia="Times New Roman" w:hAnsi="Ubuntu Light" w:cs="Calibri"/>
+                <w:color w:val="767171"/>
+                <w:kern w:val="0"/>
+                <w:sz w:val="22"/>
+                <w:szCs w:val="22"/>
+                <w:lang w:eastAsia="es-MX" w:bidi="ar-SA"/>
+              </w:rPr>
+              <w:t>la temperatura es la adecuada y no mandar ninguna alarma.</w:t>
             </w:r>
           </w:p>
           <w:p>
@@ -2699,6 +2805,105 @@
                 <w:lang w:eastAsia="es-MX" w:bidi="ar-SA"/>
               </w:rPr>
             </w:pPr>
+            <w:r>
+              <w:rPr>
+                <w:rFonts w:ascii="Ubuntu Light" w:eastAsia="Times New Roman" w:hAnsi="Ubuntu Light" w:cs="Calibri"/>
+                <w:color w:val="767171"/>
+                <w:kern w:val="0"/>
+                <w:sz w:val="22"/>
+                <w:szCs w:val="22"/>
+                <w:lang w:eastAsia="es-MX" w:bidi="ar-SA"/>
+              </w:rPr>
+              <w:t xml:space="preserve">El objetivo de este curso es desarrollar e implementar dispositivos que ocupen el Internet de las Cosas (IoT, por sus siglas en ingles) y que nos den las herramientas para cotejar que efectivamente se </w:t>
+            </w:r>
+            <w:r>
+              <w:rPr>
+                <w:rFonts w:ascii="Ubuntu Light" w:eastAsia="Times New Roman" w:hAnsi="Ubuntu Light" w:cs="Calibri"/>
+                <w:color w:val="767171"/>
+                <w:kern w:val="0"/>
+                <w:sz w:val="22"/>
+                <w:szCs w:val="22"/>
+                <w:lang w:eastAsia="es-MX" w:bidi="ar-SA"/>
+              </w:rPr>
+              <w:t xml:space="preserve">está </w:t>
+            </w:r>
+            <w:r>
+              <w:rPr>
+                <w:rFonts w:ascii="Ubuntu Light" w:eastAsia="Times New Roman" w:hAnsi="Ubuntu Light" w:cs="Calibri"/>
+                <w:color w:val="767171"/>
+                <w:kern w:val="0"/>
+                <w:sz w:val="22"/>
+                <w:szCs w:val="22"/>
+                <w:lang w:eastAsia="es-MX" w:bidi="ar-SA"/>
+              </w:rPr>
+              <w:t>cumpli</w:t>
+            </w:r>
+            <w:r>
+              <w:rPr>
+                <w:rFonts w:ascii="Ubuntu Light" w:eastAsia="Times New Roman" w:hAnsi="Ubuntu Light" w:cs="Calibri"/>
+                <w:color w:val="767171"/>
+                <w:kern w:val="0"/>
+                <w:sz w:val="22"/>
+                <w:szCs w:val="22"/>
+                <w:lang w:eastAsia="es-MX" w:bidi="ar-SA"/>
+              </w:rPr>
+              <w:t>endo</w:t>
+            </w:r>
+            <w:r>
+              <w:rPr>
+                <w:rFonts w:ascii="Ubuntu Light" w:eastAsia="Times New Roman" w:hAnsi="Ubuntu Light" w:cs="Calibri"/>
+                <w:color w:val="767171"/>
+                <w:kern w:val="0"/>
+                <w:sz w:val="22"/>
+                <w:szCs w:val="22"/>
+                <w:lang w:eastAsia="es-MX" w:bidi="ar-SA"/>
+              </w:rPr>
+              <w:t xml:space="preserve"> con la cadena </w:t>
+            </w:r>
+            <w:r>
+              <w:rPr>
+                <w:rFonts w:ascii="Ubuntu Light" w:eastAsia="Times New Roman" w:hAnsi="Ubuntu Light" w:cs="Calibri"/>
+                <w:color w:val="767171"/>
+                <w:kern w:val="0"/>
+                <w:sz w:val="22"/>
+                <w:szCs w:val="22"/>
+                <w:lang w:eastAsia="es-MX" w:bidi="ar-SA"/>
+              </w:rPr>
+              <w:t>fría</w:t>
+            </w:r>
+            <w:r>
+              <w:rPr>
+                <w:rFonts w:ascii="Ubuntu Light" w:eastAsia="Times New Roman" w:hAnsi="Ubuntu Light" w:cs="Calibri"/>
+                <w:color w:val="767171"/>
+                <w:kern w:val="0"/>
+                <w:sz w:val="22"/>
+                <w:szCs w:val="22"/>
+                <w:lang w:eastAsia="es-MX" w:bidi="ar-SA"/>
+              </w:rPr>
+              <w:t xml:space="preserve"> como lo dice el transportista</w:t>
+            </w:r>
+            <w:r>
+              <w:rPr>
+                <w:rFonts w:ascii="Ubuntu Light" w:eastAsia="Times New Roman" w:hAnsi="Ubuntu Light" w:cs="Calibri"/>
+                <w:color w:val="767171"/>
+                <w:kern w:val="0"/>
+                <w:sz w:val="22"/>
+                <w:szCs w:val="22"/>
+                <w:lang w:eastAsia="es-MX" w:bidi="ar-SA"/>
+              </w:rPr>
+              <w:t xml:space="preserve"> y lo requiere la empresa dueña del producto</w:t>
+            </w:r>
+            <w:r>
+              <w:rPr>
+                <w:rFonts w:ascii="Ubuntu Light" w:eastAsia="Times New Roman" w:hAnsi="Ubuntu Light" w:cs="Calibri"/>
+                <w:color w:val="767171"/>
+                <w:kern w:val="0"/>
+                <w:sz w:val="22"/>
+                <w:szCs w:val="22"/>
+                <w:lang w:eastAsia="es-MX" w:bidi="ar-SA"/>
+              </w:rPr>
+              <w:t>.</w:t>
+            </w:r>
           </w:p>
           <w:p>
             <w:pPr>
@@ -2723,18 +2928,85 @@
                 <w:szCs w:val="22"/>
                 <w:lang w:eastAsia="es-MX" w:bidi="ar-SA"/>
               </w:rPr>
-              <w:t xml:space="preserve">En el caso de que algún tipo de </w:t>
-            </w:r>
-            <w:r>
-              <w:rPr>
-                <w:rFonts w:ascii="Ubuntu Light" w:eastAsia="Times New Roman" w:hAnsi="Ubuntu Light" w:cs="Calibri"/>
-                <w:color w:val="767171"/>
-                <w:kern w:val="0"/>
-                <w:sz w:val="22"/>
-                <w:szCs w:val="22"/>
-                <w:lang w:eastAsia="es-MX" w:bidi="ar-SA"/>
-              </w:rPr>
-              <w:t>problemática ocurra se envíara un correo electrónico con la fecha y hora de la falla presentada para que después se evalue si se ha visto comprometida la calidad de los productos.</w:t>
+              <w:lastRenderedPageBreak/>
+              <w:t xml:space="preserve">Es por esta </w:t>
+            </w:r>
+            <w:r>
+              <w:rPr>
+                <w:rFonts w:ascii="Ubuntu Light" w:eastAsia="Times New Roman" w:hAnsi="Ubuntu Light" w:cs="Calibri"/>
+                <w:color w:val="767171"/>
+                <w:kern w:val="0"/>
+                <w:sz w:val="22"/>
+                <w:szCs w:val="22"/>
+                <w:lang w:eastAsia="es-MX" w:bidi="ar-SA"/>
+              </w:rPr>
+              <w:t>razón</w:t>
+            </w:r>
+            <w:r>
+              <w:rPr>
+                <w:rFonts w:ascii="Ubuntu Light" w:eastAsia="Times New Roman" w:hAnsi="Ubuntu Light" w:cs="Calibri"/>
+                <w:color w:val="767171"/>
+                <w:kern w:val="0"/>
+                <w:sz w:val="22"/>
+                <w:szCs w:val="22"/>
+                <w:lang w:eastAsia="es-MX" w:bidi="ar-SA"/>
+              </w:rPr>
+              <w:t xml:space="preserve"> que desarrollaremos </w:t>
+            </w:r>
+            <w:r>
+              <w:rPr>
+                <w:rFonts w:ascii="Ubuntu Light" w:eastAsia="Times New Roman" w:hAnsi="Ubuntu Light" w:cs="Calibri"/>
+                <w:color w:val="767171"/>
+                <w:kern w:val="0"/>
+                <w:sz w:val="22"/>
+                <w:szCs w:val="22"/>
+                <w:lang w:eastAsia="es-MX" w:bidi="ar-SA"/>
+              </w:rPr>
+              <w:t>dispositivos</w:t>
+            </w:r>
+            <w:r>
+              <w:rPr>
+                <w:rFonts w:ascii="Ubuntu Light" w:eastAsia="Times New Roman" w:hAnsi="Ubuntu Light" w:cs="Calibri"/>
+                <w:color w:val="767171"/>
+                <w:kern w:val="0"/>
+                <w:sz w:val="22"/>
+                <w:szCs w:val="22"/>
+                <w:lang w:eastAsia="es-MX" w:bidi="ar-SA"/>
+              </w:rPr>
+              <w:t xml:space="preserve"> vinculados </w:t>
+            </w:r>
+            <w:r>
+              <w:rPr>
+                <w:rFonts w:ascii="Ubuntu Light" w:eastAsia="Times New Roman" w:hAnsi="Ubuntu Light" w:cs="Calibri"/>
+                <w:color w:val="767171"/>
+                <w:kern w:val="0"/>
+                <w:sz w:val="22"/>
+                <w:szCs w:val="22"/>
+                <w:lang w:eastAsia="es-MX" w:bidi="ar-SA"/>
+              </w:rPr>
+              <w:t xml:space="preserve">al IoT </w:t>
+            </w:r>
+            <w:r>
+              <w:rPr>
+                <w:rFonts w:ascii="Ubuntu Light" w:eastAsia="Times New Roman" w:hAnsi="Ubuntu Light" w:cs="Calibri"/>
+                <w:color w:val="767171"/>
+                <w:kern w:val="0"/>
+                <w:sz w:val="22"/>
+                <w:szCs w:val="22"/>
+                <w:lang w:eastAsia="es-MX" w:bidi="ar-SA"/>
+              </w:rPr>
+              <w:t xml:space="preserve">para realizar un monitoreo y control de la temperatura en contenedores industriales de la cadena de frío mediante el uso de dispositivos que </w:t>
+            </w:r>
+            <w:r>
+              <w:rPr>
+                <w:rFonts w:ascii="Ubuntu Light" w:eastAsia="Times New Roman" w:hAnsi="Ubuntu Light" w:cs="Calibri"/>
+                <w:color w:val="767171"/>
+                <w:kern w:val="0"/>
+                <w:sz w:val="22"/>
+                <w:szCs w:val="22"/>
+                <w:lang w:eastAsia="es-MX" w:bidi="ar-SA"/>
+              </w:rPr>
+              <w:t>manejen de manera independiente la información censada.</w:t>
             </w:r>
           </w:p>
           <w:p>
@@ -2751,6 +3023,160 @@
                 <w:lang w:eastAsia="es-MX" w:bidi="ar-SA"/>
               </w:rPr>
             </w:pPr>
+            <w:r>
+              <w:rPr>
+                <w:rFonts w:ascii="Ubuntu Light" w:eastAsia="Times New Roman" w:hAnsi="Ubuntu Light" w:cs="Calibri"/>
+                <w:color w:val="767171"/>
+                <w:kern w:val="0"/>
+                <w:sz w:val="22"/>
+                <w:szCs w:val="22"/>
+                <w:lang w:eastAsia="es-MX" w:bidi="ar-SA"/>
+              </w:rPr>
+              <w:t xml:space="preserve">Cabe hacer mención que </w:t>
+            </w:r>
+            <w:r>
+              <w:rPr>
+                <w:rFonts w:ascii="Ubuntu Light" w:eastAsia="Times New Roman" w:hAnsi="Ubuntu Light" w:cs="Calibri"/>
+                <w:color w:val="767171"/>
+                <w:kern w:val="0"/>
+                <w:sz w:val="22"/>
+                <w:szCs w:val="22"/>
+                <w:lang w:eastAsia="es-MX" w:bidi="ar-SA"/>
+              </w:rPr>
+              <w:t xml:space="preserve">la empresa que tiene el producto a </w:t>
+            </w:r>
+            <w:r>
+              <w:rPr>
+                <w:rFonts w:ascii="Ubuntu Light" w:eastAsia="Times New Roman" w:hAnsi="Ubuntu Light" w:cs="Calibri"/>
+                <w:color w:val="767171"/>
+                <w:kern w:val="0"/>
+                <w:sz w:val="22"/>
+                <w:szCs w:val="22"/>
+                <w:lang w:eastAsia="es-MX" w:bidi="ar-SA"/>
+              </w:rPr>
+              <w:t>comercializar,</w:t>
+            </w:r>
+            <w:r>
+              <w:rPr>
+                <w:rFonts w:ascii="Ubuntu Light" w:eastAsia="Times New Roman" w:hAnsi="Ubuntu Light" w:cs="Calibri"/>
+                <w:color w:val="767171"/>
+                <w:kern w:val="0"/>
+                <w:sz w:val="22"/>
+                <w:szCs w:val="22"/>
+                <w:lang w:eastAsia="es-MX" w:bidi="ar-SA"/>
+              </w:rPr>
+              <w:t xml:space="preserve"> llena el contenedor con dichos productos y una vez que esté está listo el contenedor se cierra y no se volverá a abrir hasta que llegue a su destino, de ahí en </w:t>
+            </w:r>
+            <w:r>
+              <w:rPr>
+                <w:rFonts w:ascii="Ubuntu Light" w:eastAsia="Times New Roman" w:hAnsi="Ubuntu Light" w:cs="Calibri"/>
+                <w:color w:val="767171"/>
+                <w:kern w:val="0"/>
+                <w:sz w:val="22"/>
+                <w:szCs w:val="22"/>
+                <w:lang w:eastAsia="es-MX" w:bidi="ar-SA"/>
+              </w:rPr>
+              <w:t>adelante</w:t>
+            </w:r>
+            <w:r>
+              <w:rPr>
+                <w:rFonts w:ascii="Ubuntu Light" w:eastAsia="Times New Roman" w:hAnsi="Ubuntu Light" w:cs="Calibri"/>
+                <w:color w:val="767171"/>
+                <w:kern w:val="0"/>
+                <w:sz w:val="22"/>
+                <w:szCs w:val="22"/>
+                <w:lang w:eastAsia="es-MX" w:bidi="ar-SA"/>
+              </w:rPr>
+              <w:t xml:space="preserve"> la manipulación del contenedor depende de la empresa contratada para el transporte </w:t>
+            </w:r>
+            <w:r>
+              <w:rPr>
+                <w:rFonts w:ascii="Ubuntu Light" w:eastAsia="Times New Roman" w:hAnsi="Ubuntu Light" w:cs="Calibri"/>
+                <w:color w:val="767171"/>
+                <w:kern w:val="0"/>
+                <w:sz w:val="22"/>
+                <w:szCs w:val="22"/>
+                <w:lang w:eastAsia="es-MX" w:bidi="ar-SA"/>
+              </w:rPr>
+              <w:t xml:space="preserve">terrestre, férreo, aéreo o </w:t>
+            </w:r>
+            <w:r>
+              <w:rPr>
+                <w:rFonts w:ascii="Ubuntu Light" w:eastAsia="Times New Roman" w:hAnsi="Ubuntu Light" w:cs="Calibri"/>
+                <w:color w:val="767171"/>
+                <w:kern w:val="0"/>
+                <w:sz w:val="22"/>
+                <w:szCs w:val="22"/>
+                <w:lang w:eastAsia="es-MX" w:bidi="ar-SA"/>
+              </w:rPr>
+              <w:t xml:space="preserve">marítimo, </w:t>
+            </w:r>
+            <w:r>
+              <w:rPr>
+                <w:rFonts w:ascii="Ubuntu Light" w:eastAsia="Times New Roman" w:hAnsi="Ubuntu Light" w:cs="Calibri"/>
+                <w:color w:val="767171"/>
+                <w:kern w:val="0"/>
+                <w:sz w:val="22"/>
+                <w:szCs w:val="22"/>
+                <w:lang w:eastAsia="es-MX" w:bidi="ar-SA"/>
+              </w:rPr>
+              <w:t>y como ya se mencionó la empresa que r</w:t>
+            </w:r>
+            <w:r>
+              <w:rPr>
+                <w:rFonts w:ascii="Ubuntu Light" w:eastAsia="Times New Roman" w:hAnsi="Ubuntu Light" w:cs="Calibri"/>
+                <w:color w:val="767171"/>
+                <w:kern w:val="0"/>
+                <w:sz w:val="22"/>
+                <w:szCs w:val="22"/>
+                <w:lang w:eastAsia="es-MX" w:bidi="ar-SA"/>
+              </w:rPr>
+              <w:t xml:space="preserve">ecibe el contenedor con el producto, </w:t>
+            </w:r>
+            <w:r>
+              <w:rPr>
+                <w:rFonts w:ascii="Ubuntu Light" w:eastAsia="Times New Roman" w:hAnsi="Ubuntu Light" w:cs="Calibri"/>
+                <w:color w:val="767171"/>
+                <w:kern w:val="0"/>
+                <w:sz w:val="22"/>
+                <w:szCs w:val="22"/>
+                <w:lang w:eastAsia="es-MX" w:bidi="ar-SA"/>
+              </w:rPr>
+              <w:t>ofrece</w:t>
+            </w:r>
+            <w:r>
+              <w:rPr>
+                <w:rFonts w:ascii="Ubuntu Light" w:eastAsia="Times New Roman" w:hAnsi="Ubuntu Light" w:cs="Calibri"/>
+                <w:color w:val="767171"/>
+                <w:kern w:val="0"/>
+                <w:sz w:val="22"/>
+                <w:szCs w:val="22"/>
+                <w:lang w:eastAsia="es-MX" w:bidi="ar-SA"/>
+              </w:rPr>
+              <w:t xml:space="preserve"> servicios </w:t>
+            </w:r>
+            <w:r>
+              <w:rPr>
+                <w:rFonts w:ascii="Ubuntu Light" w:eastAsia="Times New Roman" w:hAnsi="Ubuntu Light" w:cs="Calibri"/>
+                <w:color w:val="767171"/>
+                <w:kern w:val="0"/>
+                <w:sz w:val="22"/>
+                <w:szCs w:val="22"/>
+                <w:lang w:eastAsia="es-MX" w:bidi="ar-SA"/>
+              </w:rPr>
+              <w:t xml:space="preserve">de </w:t>
+            </w:r>
+            <w:r>
+              <w:rPr>
+                <w:rFonts w:ascii="Ubuntu Light" w:eastAsia="Times New Roman" w:hAnsi="Ubuntu Light" w:cs="Calibri"/>
+                <w:color w:val="767171"/>
+                <w:kern w:val="0"/>
+                <w:sz w:val="22"/>
+                <w:szCs w:val="22"/>
+                <w:lang w:eastAsia="es-MX" w:bidi="ar-SA"/>
+              </w:rPr>
+              <w:t>monitorización para cumplir la cadena fría, pero se pueden presentar fallos que interrumpan dicha cadena fría ocasionando que la calidad de los productos sea malo o que tenga algún tipo de afectación y aunque los servicios que ofrece el proveedor de transporte tratara de resolver las problemáticas necesarias, es importante que la empresa que comercializa el producto revise si se han cumplido las condiciones que garanticen el buen estado de su mercancía.</w:t>
+            </w:r>
           </w:p>
           <w:p>
             <w:pPr>
@@ -2766,6 +3192,389 @@
                 <w:lang w:eastAsia="es-MX" w:bidi="ar-SA"/>
               </w:rPr>
             </w:pPr>
+            <w:r>
+              <w:rPr>
+                <w:rFonts w:ascii="Ubuntu Light" w:eastAsia="Times New Roman" w:hAnsi="Ubuntu Light" w:cs="Calibri"/>
+                <w:color w:val="767171"/>
+                <w:kern w:val="0"/>
+                <w:sz w:val="22"/>
+                <w:szCs w:val="22"/>
+                <w:lang w:eastAsia="es-MX" w:bidi="ar-SA"/>
+              </w:rPr>
+              <w:t>De esta manera podemos decir que la “cadena fría”</w:t>
+            </w:r>
+            <w:r>
+              <w:rPr>
+                <w:rFonts w:ascii="Ubuntu Light" w:eastAsia="Times New Roman" w:hAnsi="Ubuntu Light" w:cs="Calibri"/>
+                <w:color w:val="767171"/>
+                <w:kern w:val="0"/>
+                <w:sz w:val="22"/>
+                <w:szCs w:val="22"/>
+                <w:lang w:eastAsia="es-MX" w:bidi="ar-SA"/>
+              </w:rPr>
+              <w:t xml:space="preserve"> tiene </w:t>
+            </w:r>
+            <w:r>
+              <w:rPr>
+                <w:rFonts w:ascii="Ubuntu Light" w:eastAsia="Times New Roman" w:hAnsi="Ubuntu Light" w:cs="Calibri"/>
+                <w:color w:val="767171"/>
+                <w:kern w:val="0"/>
+                <w:sz w:val="22"/>
+                <w:szCs w:val="22"/>
+                <w:lang w:eastAsia="es-MX" w:bidi="ar-SA"/>
+              </w:rPr>
+              <w:t>como propósito</w:t>
+            </w:r>
+            <w:r>
+              <w:rPr>
+                <w:rFonts w:ascii="Ubuntu Light" w:eastAsia="Times New Roman" w:hAnsi="Ubuntu Light" w:cs="Calibri"/>
+                <w:color w:val="767171"/>
+                <w:kern w:val="0"/>
+                <w:sz w:val="22"/>
+                <w:szCs w:val="22"/>
+                <w:lang w:eastAsia="es-MX" w:bidi="ar-SA"/>
+              </w:rPr>
+              <w:t xml:space="preserve"> el conservar la temperatura ya sea de alimentos, medicamentos suministros e incluso flores entre otros muchos productos.</w:t>
+            </w:r>
+          </w:p>
+          <w:p>
+            <w:pPr>
+              <w:suppressAutoHyphens w:val="0"/>
+              <w:autoSpaceDN/>
+              <w:textAlignment w:val="auto"/>
+              <w:rPr>
+                <w:rFonts w:ascii="Ubuntu Light" w:eastAsia="Times New Roman" w:hAnsi="Ubuntu Light" w:cs="Calibri"/>
+                <w:color w:val="767171"/>
+                <w:kern w:val="0"/>
+                <w:sz w:val="22"/>
+                <w:szCs w:val="22"/>
+                <w:lang w:eastAsia="es-MX" w:bidi="ar-SA"/>
+              </w:rPr>
+            </w:pPr>
+            <w:r>
+              <w:rPr>
+                <w:rFonts w:ascii="Ubuntu Light" w:eastAsia="Times New Roman" w:hAnsi="Ubuntu Light" w:cs="Calibri"/>
+                <w:color w:val="767171"/>
+                <w:kern w:val="0"/>
+                <w:sz w:val="22"/>
+                <w:szCs w:val="22"/>
+                <w:lang w:eastAsia="es-MX" w:bidi="ar-SA"/>
+              </w:rPr>
+              <w:t>Después de haber entrado en contexto consideramos que sería de gran ayuda que además del seguimiento que</w:t>
+            </w:r>
+            <w:r>
+              <w:rPr>
+                <w:rFonts w:ascii="Ubuntu Light" w:eastAsia="Times New Roman" w:hAnsi="Ubuntu Light" w:cs="Calibri"/>
+                <w:color w:val="767171"/>
+                <w:kern w:val="0"/>
+                <w:sz w:val="22"/>
+                <w:szCs w:val="22"/>
+                <w:lang w:eastAsia="es-MX" w:bidi="ar-SA"/>
+              </w:rPr>
+              <w:t xml:space="preserve"> dan las navieras a sus clientes</w:t>
+            </w:r>
+            <w:r>
+              <w:rPr>
+                <w:rFonts w:ascii="Ubuntu Light" w:eastAsia="Times New Roman" w:hAnsi="Ubuntu Light" w:cs="Calibri"/>
+                <w:color w:val="767171"/>
+                <w:kern w:val="0"/>
+                <w:sz w:val="22"/>
+                <w:szCs w:val="22"/>
+                <w:lang w:eastAsia="es-MX" w:bidi="ar-SA"/>
+              </w:rPr>
+              <w:t xml:space="preserve"> en la conservación de la cadena fría</w:t>
+            </w:r>
+            <w:r>
+              <w:rPr>
+                <w:rFonts w:ascii="Ubuntu Light" w:eastAsia="Times New Roman" w:hAnsi="Ubuntu Light" w:cs="Calibri"/>
+                <w:color w:val="767171"/>
+                <w:kern w:val="0"/>
+                <w:sz w:val="22"/>
+                <w:szCs w:val="22"/>
+                <w:lang w:eastAsia="es-MX" w:bidi="ar-SA"/>
+              </w:rPr>
+              <w:t xml:space="preserve"> ante alguna problematica con el suministro de energía o de algun desperfecto en el equipo de refrigeración, </w:t>
+            </w:r>
+            <w:r>
+              <w:rPr>
+                <w:rFonts w:ascii="Ubuntu Light" w:eastAsia="Times New Roman" w:hAnsi="Ubuntu Light" w:cs="Calibri"/>
+                <w:color w:val="767171"/>
+                <w:kern w:val="0"/>
+                <w:sz w:val="22"/>
+                <w:szCs w:val="22"/>
+                <w:lang w:eastAsia="es-MX" w:bidi="ar-SA"/>
+              </w:rPr>
+              <w:t xml:space="preserve">el mismo cliente </w:t>
+            </w:r>
+            <w:r>
+              <w:rPr>
+                <w:rFonts w:ascii="Ubuntu Light" w:eastAsia="Times New Roman" w:hAnsi="Ubuntu Light" w:cs="Calibri"/>
+                <w:color w:val="767171"/>
+                <w:kern w:val="0"/>
+                <w:sz w:val="22"/>
+                <w:szCs w:val="22"/>
+                <w:lang w:eastAsia="es-MX" w:bidi="ar-SA"/>
+              </w:rPr>
+              <w:t xml:space="preserve">tenga también </w:t>
+            </w:r>
+            <w:r>
+              <w:rPr>
+                <w:rFonts w:ascii="Ubuntu Light" w:eastAsia="Times New Roman" w:hAnsi="Ubuntu Light" w:cs="Calibri"/>
+                <w:color w:val="767171"/>
+                <w:kern w:val="0"/>
+                <w:sz w:val="22"/>
+                <w:szCs w:val="22"/>
+                <w:lang w:eastAsia="es-MX" w:bidi="ar-SA"/>
+              </w:rPr>
+              <w:t xml:space="preserve">su propio sistema de </w:t>
+            </w:r>
+            <w:r>
+              <w:rPr>
+                <w:rFonts w:ascii="Ubuntu Light" w:eastAsia="Times New Roman" w:hAnsi="Ubuntu Light" w:cs="Calibri"/>
+                <w:color w:val="767171"/>
+                <w:kern w:val="0"/>
+                <w:sz w:val="22"/>
+                <w:szCs w:val="22"/>
+                <w:lang w:eastAsia="es-MX" w:bidi="ar-SA"/>
+              </w:rPr>
+              <w:t>monitore</w:t>
+            </w:r>
+            <w:r>
+              <w:rPr>
+                <w:rFonts w:ascii="Ubuntu Light" w:eastAsia="Times New Roman" w:hAnsi="Ubuntu Light" w:cs="Calibri"/>
+                <w:color w:val="767171"/>
+                <w:kern w:val="0"/>
+                <w:sz w:val="22"/>
+                <w:szCs w:val="22"/>
+                <w:lang w:eastAsia="es-MX" w:bidi="ar-SA"/>
+              </w:rPr>
+              <w:t>o de</w:t>
+            </w:r>
+            <w:r>
+              <w:rPr>
+                <w:rFonts w:ascii="Ubuntu Light" w:eastAsia="Times New Roman" w:hAnsi="Ubuntu Light" w:cs="Calibri"/>
+                <w:color w:val="767171"/>
+                <w:kern w:val="0"/>
+                <w:sz w:val="22"/>
+                <w:szCs w:val="22"/>
+                <w:lang w:eastAsia="es-MX" w:bidi="ar-SA"/>
+              </w:rPr>
+              <w:t xml:space="preserve"> su mercanc</w:t>
+            </w:r>
+            <w:r>
+              <w:rPr>
+                <w:rFonts w:ascii="Ubuntu Light" w:eastAsia="Times New Roman" w:hAnsi="Ubuntu Light" w:cs="Calibri"/>
+                <w:color w:val="767171"/>
+                <w:kern w:val="0"/>
+                <w:sz w:val="22"/>
+                <w:szCs w:val="22"/>
+                <w:lang w:eastAsia="es-MX" w:bidi="ar-SA"/>
+              </w:rPr>
+              <w:t xml:space="preserve">ía y de esta manera cerciorarse que se ha cumplido con la cadena fría y que sus productos no se </w:t>
+            </w:r>
+            <w:r>
+              <w:rPr>
+                <w:rFonts w:ascii="Ubuntu Light" w:eastAsia="Times New Roman" w:hAnsi="Ubuntu Light" w:cs="Calibri"/>
+                <w:color w:val="767171"/>
+                <w:kern w:val="0"/>
+                <w:sz w:val="22"/>
+                <w:szCs w:val="22"/>
+                <w:lang w:eastAsia="es-MX" w:bidi="ar-SA"/>
+              </w:rPr>
+              <w:t>ha</w:t>
+            </w:r>
+            <w:r>
+              <w:rPr>
+                <w:rFonts w:ascii="Ubuntu Light" w:eastAsia="Times New Roman" w:hAnsi="Ubuntu Light" w:cs="Calibri"/>
+                <w:color w:val="767171"/>
+                <w:kern w:val="0"/>
+                <w:sz w:val="22"/>
+                <w:szCs w:val="22"/>
+                <w:lang w:eastAsia="es-MX" w:bidi="ar-SA"/>
+              </w:rPr>
+              <w:t>n</w:t>
+            </w:r>
+            <w:r>
+              <w:rPr>
+                <w:rFonts w:ascii="Ubuntu Light" w:eastAsia="Times New Roman" w:hAnsi="Ubuntu Light" w:cs="Calibri"/>
+                <w:color w:val="767171"/>
+                <w:kern w:val="0"/>
+                <w:sz w:val="22"/>
+                <w:szCs w:val="22"/>
+                <w:lang w:eastAsia="es-MX" w:bidi="ar-SA"/>
+              </w:rPr>
+              <w:t xml:space="preserve"> visto comprom</w:t>
+            </w:r>
+            <w:r>
+              <w:rPr>
+                <w:rFonts w:ascii="Ubuntu Light" w:eastAsia="Times New Roman" w:hAnsi="Ubuntu Light" w:cs="Calibri"/>
+                <w:color w:val="767171"/>
+                <w:kern w:val="0"/>
+                <w:sz w:val="22"/>
+                <w:szCs w:val="22"/>
+                <w:lang w:eastAsia="es-MX" w:bidi="ar-SA"/>
+              </w:rPr>
+              <w:t>etidos.</w:t>
+            </w:r>
+            <w:r>
+              <w:rPr>
+                <w:rFonts w:ascii="Ubuntu Light" w:eastAsia="Times New Roman" w:hAnsi="Ubuntu Light" w:cs="Calibri"/>
+                <w:color w:val="767171"/>
+                <w:kern w:val="0"/>
+                <w:sz w:val="22"/>
+                <w:szCs w:val="22"/>
+                <w:lang w:eastAsia="es-MX" w:bidi="ar-SA"/>
+              </w:rPr>
+              <w:t xml:space="preserve"> Esto mediante</w:t>
+            </w:r>
+            <w:r>
+              <w:rPr>
+                <w:rFonts w:ascii="Ubuntu Light" w:eastAsia="Times New Roman" w:hAnsi="Ubuntu Light" w:cs="Calibri"/>
+                <w:color w:val="767171"/>
+                <w:kern w:val="0"/>
+                <w:sz w:val="22"/>
+                <w:szCs w:val="22"/>
+                <w:lang w:eastAsia="es-MX" w:bidi="ar-SA"/>
+              </w:rPr>
+              <w:t xml:space="preserve"> un seguimiento a los contenedores que utilicen la cadena fría </w:t>
+            </w:r>
+            <w:r>
+              <w:rPr>
+                <w:rFonts w:ascii="Ubuntu Light" w:eastAsia="Times New Roman" w:hAnsi="Ubuntu Light" w:cs="Calibri"/>
+                <w:color w:val="767171"/>
+                <w:kern w:val="0"/>
+                <w:sz w:val="22"/>
+                <w:szCs w:val="22"/>
+                <w:lang w:eastAsia="es-MX" w:bidi="ar-SA"/>
+              </w:rPr>
+              <w:t xml:space="preserve">a través </w:t>
+            </w:r>
+            <w:r>
+              <w:rPr>
+                <w:rFonts w:ascii="Ubuntu Light" w:eastAsia="Times New Roman" w:hAnsi="Ubuntu Light" w:cs="Calibri"/>
+                <w:color w:val="767171"/>
+                <w:kern w:val="0"/>
+                <w:sz w:val="22"/>
+                <w:szCs w:val="22"/>
+                <w:lang w:eastAsia="es-MX" w:bidi="ar-SA"/>
+              </w:rPr>
+              <w:t xml:space="preserve">un sistema de monitoreo en la cual este </w:t>
+            </w:r>
+            <w:r>
+              <w:rPr>
+                <w:rFonts w:ascii="Ubuntu Light" w:eastAsia="Times New Roman" w:hAnsi="Ubuntu Light" w:cs="Calibri"/>
+                <w:color w:val="767171"/>
+                <w:kern w:val="0"/>
+                <w:sz w:val="22"/>
+                <w:szCs w:val="22"/>
+                <w:lang w:eastAsia="es-MX" w:bidi="ar-SA"/>
+              </w:rPr>
+              <w:t>c</w:t>
+            </w:r>
+            <w:r>
+              <w:rPr>
+                <w:rFonts w:ascii="Ubuntu Light" w:eastAsia="Times New Roman" w:hAnsi="Ubuntu Light" w:cs="Calibri"/>
+                <w:color w:val="767171"/>
+                <w:kern w:val="0"/>
+                <w:sz w:val="22"/>
+                <w:szCs w:val="22"/>
+                <w:lang w:eastAsia="es-MX" w:bidi="ar-SA"/>
+              </w:rPr>
+              <w:t>ensando constantemente la temperatura y que en caso de que hubiese algún tipo de problema se activa una alarma ya sea sonora o visual del contenedor que presenta la falla, además de contar con un sistema de posicionamiento global (GPS) el cual podrá determinarnos el momento en el cual ocurrio dicho fallo proporcionarnos la localización, la información que se obtenga con la monitorización podrá ser útil en primer</w:t>
+            </w:r>
+            <w:r>
+              <w:rPr>
+                <w:rFonts w:ascii="Ubuntu Light" w:eastAsia="Times New Roman" w:hAnsi="Ubuntu Light" w:cs="Calibri"/>
+                <w:color w:val="767171"/>
+                <w:kern w:val="0"/>
+                <w:sz w:val="22"/>
+                <w:szCs w:val="22"/>
+                <w:lang w:eastAsia="es-MX" w:bidi="ar-SA"/>
+              </w:rPr>
+              <w:t xml:space="preserve"> lugar</w:t>
+            </w:r>
+            <w:r>
+              <w:rPr>
+                <w:rFonts w:ascii="Ubuntu Light" w:eastAsia="Times New Roman" w:hAnsi="Ubuntu Light" w:cs="Calibri"/>
+                <w:color w:val="767171"/>
+                <w:kern w:val="0"/>
+                <w:sz w:val="22"/>
+                <w:szCs w:val="22"/>
+                <w:lang w:eastAsia="es-MX" w:bidi="ar-SA"/>
+              </w:rPr>
+              <w:t xml:space="preserve"> para asegurar la calidad del producto o mercancía, en segundo para poder cotejar los resultados de la monitorización de la empresa contratada y en caso de que haya algún problema hacer uso del seguro de la empresa naviera.</w:t>
+            </w:r>
+            <w:r>
+              <w:rPr>
+                <w:rFonts w:ascii="Ubuntu Light" w:eastAsia="Times New Roman" w:hAnsi="Ubuntu Light" w:cs="Calibri"/>
+                <w:color w:val="767171"/>
+                <w:kern w:val="0"/>
+                <w:sz w:val="22"/>
+                <w:szCs w:val="22"/>
+                <w:lang w:eastAsia="es-MX" w:bidi="ar-SA"/>
+              </w:rPr>
+              <w:t xml:space="preserve"> </w:t>
+            </w:r>
+          </w:p>
+          <w:p>
+            <w:pPr>
+              <w:suppressAutoHyphens w:val="0"/>
+              <w:autoSpaceDN/>
+              <w:textAlignment w:val="auto"/>
+              <w:rPr>
+                <w:rFonts w:ascii="Ubuntu Light" w:eastAsia="Times New Roman" w:hAnsi="Ubuntu Light" w:cs="Calibri"/>
+                <w:color w:val="767171"/>
+                <w:kern w:val="0"/>
+                <w:sz w:val="22"/>
+                <w:szCs w:val="22"/>
+                <w:lang w:eastAsia="es-MX" w:bidi="ar-SA"/>
+              </w:rPr>
+            </w:pPr>
+            <w:r>
+              <w:rPr>
+                <w:rFonts w:ascii="Ubuntu Light" w:eastAsia="Times New Roman" w:hAnsi="Ubuntu Light" w:cs="Calibri"/>
+                <w:color w:val="767171"/>
+                <w:kern w:val="0"/>
+                <w:sz w:val="22"/>
+                <w:szCs w:val="22"/>
+                <w:lang w:eastAsia="es-MX" w:bidi="ar-SA"/>
+              </w:rPr>
+              <w:t xml:space="preserve">En el caso de que </w:t>
+            </w:r>
+            <w:r>
+              <w:rPr>
+                <w:rFonts w:ascii="Ubuntu Light" w:eastAsia="Times New Roman" w:hAnsi="Ubuntu Light" w:cs="Calibri"/>
+                <w:color w:val="767171"/>
+                <w:kern w:val="0"/>
+                <w:sz w:val="22"/>
+                <w:szCs w:val="22"/>
+                <w:lang w:eastAsia="es-MX" w:bidi="ar-SA"/>
+              </w:rPr>
+              <w:t>no tenga conexión a internet se continuara con el censado y se almacenará en las bases de datos de los dispositi</w:t>
+            </w:r>
+            <w:r>
+              <w:rPr>
+                <w:rFonts w:ascii="Ubuntu Light" w:eastAsia="Times New Roman" w:hAnsi="Ubuntu Light" w:cs="Calibri"/>
+                <w:color w:val="767171"/>
+                <w:kern w:val="0"/>
+                <w:sz w:val="22"/>
+                <w:szCs w:val="22"/>
+                <w:lang w:eastAsia="es-MX" w:bidi="ar-SA"/>
+              </w:rPr>
+              <w:lastRenderedPageBreak/>
+              <w:t>vos y en cuanto se restablezca la comunicación esta hará una actualización de la base de datos para que se pueda graficar en su totalidad los datos obtenidos</w:t>
+            </w:r>
+            <w:r>
+              <w:rPr>
+                <w:rFonts w:ascii="Ubuntu Light" w:eastAsia="Times New Roman" w:hAnsi="Ubuntu Light" w:cs="Calibri"/>
+                <w:color w:val="767171"/>
+                <w:kern w:val="0"/>
+                <w:sz w:val="22"/>
+                <w:szCs w:val="22"/>
+                <w:lang w:eastAsia="es-MX" w:bidi="ar-SA"/>
+              </w:rPr>
+              <w:t>.</w:t>
+            </w:r>
           </w:p>
         </w:tc>
       </w:tr>
@@ -2913,7 +3722,73 @@
                 <w:szCs w:val="22"/>
                 <w:lang w:eastAsia="es-MX" w:bidi="ar-SA"/>
               </w:rPr>
-              <w:t xml:space="preserve"> estarán conectados a una raspberry pi 4 donde se leerán los valores censados y se enviaran a la </w:t>
+              <w:t xml:space="preserve"> estarán conectados a una rap</w:t>
+            </w:r>
+            <w:r>
+              <w:rPr>
+                <w:rFonts w:ascii="Ubuntu Light" w:eastAsia="Times New Roman" w:hAnsi="Ubuntu Light" w:cs="Calibri"/>
+                <w:color w:val="767171"/>
+                <w:kern w:val="0"/>
+                <w:sz w:val="22"/>
+                <w:szCs w:val="22"/>
+                <w:lang w:eastAsia="es-MX" w:bidi="ar-SA"/>
+              </w:rPr>
+              <w:t>s</w:t>
+            </w:r>
+            <w:r>
+              <w:rPr>
+                <w:rFonts w:ascii="Ubuntu Light" w:eastAsia="Times New Roman" w:hAnsi="Ubuntu Light" w:cs="Calibri"/>
+                <w:color w:val="767171"/>
+                <w:kern w:val="0"/>
+                <w:sz w:val="22"/>
+                <w:szCs w:val="22"/>
+                <w:lang w:eastAsia="es-MX" w:bidi="ar-SA"/>
+              </w:rPr>
+              <w:t xml:space="preserve">berry </w:t>
+            </w:r>
+            <w:r>
+              <w:rPr>
+                <w:rFonts w:ascii="Ubuntu Light" w:eastAsia="Times New Roman" w:hAnsi="Ubuntu Light" w:cs="Calibri"/>
+                <w:color w:val="767171"/>
+                <w:kern w:val="0"/>
+                <w:sz w:val="22"/>
+                <w:szCs w:val="22"/>
+                <w:lang w:eastAsia="es-MX" w:bidi="ar-SA"/>
+              </w:rPr>
+              <w:t>P</w:t>
+            </w:r>
+            <w:r>
+              <w:rPr>
+                <w:rFonts w:ascii="Ubuntu Light" w:eastAsia="Times New Roman" w:hAnsi="Ubuntu Light" w:cs="Calibri"/>
+                <w:color w:val="767171"/>
+                <w:kern w:val="0"/>
+                <w:sz w:val="22"/>
+                <w:szCs w:val="22"/>
+                <w:lang w:eastAsia="es-MX" w:bidi="ar-SA"/>
+              </w:rPr>
+              <w:t xml:space="preserve">i 4 donde se leerán los valores censados y se </w:t>
+            </w:r>
+            <w:r>
+              <w:rPr>
+                <w:rFonts w:ascii="Ubuntu Light" w:eastAsia="Times New Roman" w:hAnsi="Ubuntu Light" w:cs="Calibri"/>
+                <w:color w:val="767171"/>
+                <w:kern w:val="0"/>
+                <w:sz w:val="22"/>
+                <w:szCs w:val="22"/>
+                <w:lang w:eastAsia="es-MX" w:bidi="ar-SA"/>
+              </w:rPr>
+              <w:t>enviarán</w:t>
+            </w:r>
+            <w:r>
+              <w:rPr>
+                <w:rFonts w:ascii="Ubuntu Light" w:eastAsia="Times New Roman" w:hAnsi="Ubuntu Light" w:cs="Calibri"/>
+                <w:color w:val="767171"/>
+                <w:kern w:val="0"/>
+                <w:sz w:val="22"/>
+                <w:szCs w:val="22"/>
+                <w:lang w:eastAsia="es-MX" w:bidi="ar-SA"/>
+              </w:rPr>
+              <w:t xml:space="preserve"> a </w:t>
             </w:r>
             <w:r>
               <w:rPr>
@@ -2936,6 +3811,17 @@
                 <w:lang w:eastAsia="es-MX" w:bidi="ar-SA"/>
               </w:rPr>
               <w:t>red</w:t>
+            </w:r>
+            <w:r>
+              <w:rPr>
+                <w:rFonts w:ascii="Ubuntu Light" w:eastAsia="Times New Roman" w:hAnsi="Ubuntu Light" w:cs="Calibri"/>
+                <w:color w:val="767171"/>
+                <w:kern w:val="0"/>
+                <w:sz w:val="22"/>
+                <w:szCs w:val="22"/>
+                <w:lang w:eastAsia="es-MX" w:bidi="ar-SA"/>
+              </w:rPr>
+              <w:t xml:space="preserve"> y de manera local en cada uno de los dispositivos</w:t>
             </w:r>
             <w:r>
               <w:rPr>
@@ -2974,21 +3860,6 @@
                 <w:lang w:eastAsia="es-MX" w:bidi="ar-SA"/>
               </w:rPr>
             </w:pPr>
-          </w:p>
-          <w:p>
-            <w:pPr>
-              <w:suppressAutoHyphens w:val="0"/>
-              <w:autoSpaceDN/>
-              <w:textAlignment w:val="auto"/>
-              <w:rPr>
-                <w:rFonts w:ascii="Ubuntu Light" w:eastAsia="Times New Roman" w:hAnsi="Ubuntu Light" w:cs="Calibri"/>
-                <w:color w:val="767171"/>
-                <w:kern w:val="0"/>
-                <w:sz w:val="22"/>
-                <w:szCs w:val="22"/>
-                <w:lang w:eastAsia="es-MX" w:bidi="ar-SA"/>
-              </w:rPr>
-            </w:pPr>
             <w:r>
               <w:rPr>
                 <w:rFonts w:ascii="Ubuntu Light" w:eastAsia="Times New Roman" w:hAnsi="Ubuntu Light" w:cs="Calibri"/>
@@ -3031,7 +3902,18 @@
                 <w:szCs w:val="22"/>
                 <w:lang w:eastAsia="es-MX" w:bidi="ar-SA"/>
               </w:rPr>
-              <w:t>en donde en caso de haber algún fallo se emitirán alertas a los correos de las personas indicadas</w:t>
+              <w:t xml:space="preserve">en donde en caso de haber algún fallo se emitirán alertas a los correos de las personas </w:t>
+            </w:r>
+            <w:r>
+              <w:rPr>
+                <w:rFonts w:ascii="Ubuntu Light" w:eastAsia="Times New Roman" w:hAnsi="Ubuntu Light" w:cs="Calibri"/>
+                <w:color w:val="767171"/>
+                <w:kern w:val="0"/>
+                <w:sz w:val="22"/>
+                <w:szCs w:val="22"/>
+                <w:lang w:eastAsia="es-MX" w:bidi="ar-SA"/>
+              </w:rPr>
+              <w:t>indicadas,</w:t>
             </w:r>
             <w:r>
               <w:rPr>
@@ -3054,28 +3936,6 @@
                 <w:lang w:eastAsia="es-MX" w:bidi="ar-SA"/>
               </w:rPr>
               <w:t>.</w:t>
-            </w:r>
-            <w:r>
-              <w:rPr>
-                <w:rFonts w:ascii="Ubuntu Light" w:eastAsia="Times New Roman" w:hAnsi="Ubuntu Light" w:cs="Calibri"/>
-                <w:color w:val="767171"/>
-                <w:kern w:val="0"/>
-                <w:sz w:val="22"/>
-                <w:szCs w:val="22"/>
-                <w:lang w:eastAsia="es-MX" w:bidi="ar-SA"/>
-              </w:rPr>
-              <w:br/>
-            </w:r>
-            <w:r>
-              <w:rPr>
-                <w:rFonts w:ascii="Ubuntu Light" w:eastAsia="Times New Roman" w:hAnsi="Ubuntu Light" w:cs="Calibri"/>
-                <w:color w:val="767171"/>
-                <w:kern w:val="0"/>
-                <w:sz w:val="22"/>
-                <w:szCs w:val="22"/>
-                <w:lang w:eastAsia="es-MX" w:bidi="ar-SA"/>
-              </w:rPr>
-              <w:br/>
             </w:r>
           </w:p>
         </w:tc>
@@ -3113,7 +3973,6 @@
                 <w:szCs w:val="22"/>
                 <w:lang w:eastAsia="es-MX" w:bidi="ar-SA"/>
               </w:rPr>
-              <w:lastRenderedPageBreak/>
               <w:t>Servicios</w:t>
             </w:r>
           </w:p>
@@ -3147,7 +4006,18 @@
                 <w:szCs w:val="22"/>
                 <w:lang w:eastAsia="es-MX" w:bidi="ar-SA"/>
               </w:rPr>
-              <w:t xml:space="preserve">Dispositivo en el cual se realizarán los censos correspondientes </w:t>
+              <w:t xml:space="preserve">El </w:t>
+            </w:r>
+            <w:r>
+              <w:rPr>
+                <w:rFonts w:ascii="Ubuntu Light" w:eastAsia="Times New Roman" w:hAnsi="Ubuntu Light" w:cs="Calibri"/>
+                <w:color w:val="767171"/>
+                <w:kern w:val="0"/>
+                <w:sz w:val="22"/>
+                <w:szCs w:val="22"/>
+                <w:lang w:eastAsia="es-MX" w:bidi="ar-SA"/>
+              </w:rPr>
+              <w:t xml:space="preserve">Dispositivo realizará los censos correspondientes </w:t>
             </w:r>
             <w:r>
               <w:rPr>
@@ -3230,18 +4100,106 @@
                 <w:szCs w:val="22"/>
                 <w:lang w:eastAsia="es-MX" w:bidi="ar-SA"/>
               </w:rPr>
-              <w:t>Portal en el cual se mostrará la información de cada contenedor refrigerante</w:t>
-            </w:r>
-            <w:r>
-              <w:rPr>
-                <w:rFonts w:ascii="Ubuntu Light" w:eastAsia="Times New Roman" w:hAnsi="Ubuntu Light" w:cs="Calibri"/>
-                <w:color w:val="767171"/>
-                <w:kern w:val="0"/>
-                <w:sz w:val="22"/>
-                <w:szCs w:val="22"/>
-                <w:lang w:eastAsia="es-MX" w:bidi="ar-SA"/>
-              </w:rPr>
-              <w:t xml:space="preserve"> y el rango en el cual estará en funcionamiento optimo.</w:t>
+              <w:t xml:space="preserve">Se tendrá un </w:t>
+            </w:r>
+            <w:r>
+              <w:rPr>
+                <w:rFonts w:ascii="Ubuntu Light" w:eastAsia="Times New Roman" w:hAnsi="Ubuntu Light" w:cs="Calibri"/>
+                <w:color w:val="767171"/>
+                <w:kern w:val="0"/>
+                <w:sz w:val="22"/>
+                <w:szCs w:val="22"/>
+                <w:lang w:eastAsia="es-MX" w:bidi="ar-SA"/>
+              </w:rPr>
+              <w:t xml:space="preserve">Portal en el cual se mostrará la información de cada contenedor </w:t>
+            </w:r>
+            <w:r>
+              <w:rPr>
+                <w:rFonts w:ascii="Ubuntu Light" w:eastAsia="Times New Roman" w:hAnsi="Ubuntu Light" w:cs="Calibri"/>
+                <w:color w:val="767171"/>
+                <w:kern w:val="0"/>
+                <w:sz w:val="22"/>
+                <w:szCs w:val="22"/>
+                <w:lang w:eastAsia="es-MX" w:bidi="ar-SA"/>
+              </w:rPr>
+              <w:t xml:space="preserve">de la cadena de frio en tiempo real </w:t>
+            </w:r>
+            <w:r>
+              <w:rPr>
+                <w:rFonts w:ascii="Ubuntu Light" w:eastAsia="Times New Roman" w:hAnsi="Ubuntu Light" w:cs="Calibri"/>
+                <w:color w:val="767171"/>
+                <w:kern w:val="0"/>
+                <w:sz w:val="22"/>
+                <w:szCs w:val="22"/>
+                <w:lang w:eastAsia="es-MX" w:bidi="ar-SA"/>
+              </w:rPr>
+              <w:t>y</w:t>
+            </w:r>
+            <w:r>
+              <w:rPr>
+                <w:rFonts w:ascii="Ubuntu Light" w:eastAsia="Times New Roman" w:hAnsi="Ubuntu Light" w:cs="Calibri"/>
+                <w:color w:val="767171"/>
+                <w:kern w:val="0"/>
+                <w:sz w:val="22"/>
+                <w:szCs w:val="22"/>
+                <w:lang w:eastAsia="es-MX" w:bidi="ar-SA"/>
+              </w:rPr>
+              <w:t xml:space="preserve"> se mostrará</w:t>
+            </w:r>
+            <w:r>
+              <w:rPr>
+                <w:rFonts w:ascii="Ubuntu Light" w:eastAsia="Times New Roman" w:hAnsi="Ubuntu Light" w:cs="Calibri"/>
+                <w:color w:val="767171"/>
+                <w:kern w:val="0"/>
+                <w:sz w:val="22"/>
+                <w:szCs w:val="22"/>
+                <w:lang w:eastAsia="es-MX" w:bidi="ar-SA"/>
+              </w:rPr>
+              <w:t xml:space="preserve"> </w:t>
+            </w:r>
+            <w:r>
+              <w:rPr>
+                <w:rFonts w:ascii="Ubuntu Light" w:eastAsia="Times New Roman" w:hAnsi="Ubuntu Light" w:cs="Calibri"/>
+                <w:color w:val="767171"/>
+                <w:kern w:val="0"/>
+                <w:sz w:val="22"/>
+                <w:szCs w:val="22"/>
+                <w:lang w:eastAsia="es-MX" w:bidi="ar-SA"/>
+              </w:rPr>
+              <w:t xml:space="preserve">además un historio del censado de los contenedores mediante el cual se podrá observar si el </w:t>
+            </w:r>
+            <w:r>
+              <w:rPr>
+                <w:rFonts w:ascii="Ubuntu Light" w:eastAsia="Times New Roman" w:hAnsi="Ubuntu Light" w:cs="Calibri"/>
+                <w:color w:val="767171"/>
+                <w:kern w:val="0"/>
+                <w:sz w:val="22"/>
+                <w:szCs w:val="22"/>
+                <w:lang w:eastAsia="es-MX" w:bidi="ar-SA"/>
+              </w:rPr>
+              <w:t xml:space="preserve">funcionamiento </w:t>
+            </w:r>
+            <w:r>
+              <w:rPr>
+                <w:rFonts w:ascii="Ubuntu Light" w:eastAsia="Times New Roman" w:hAnsi="Ubuntu Light" w:cs="Calibri"/>
+                <w:color w:val="767171"/>
+                <w:kern w:val="0"/>
+                <w:sz w:val="22"/>
+                <w:szCs w:val="22"/>
+                <w:lang w:eastAsia="es-MX" w:bidi="ar-SA"/>
+              </w:rPr>
+              <w:t>fue el óptimo</w:t>
+            </w:r>
+            <w:r>
+              <w:rPr>
+                <w:rFonts w:ascii="Ubuntu Light" w:eastAsia="Times New Roman" w:hAnsi="Ubuntu Light" w:cs="Calibri"/>
+                <w:color w:val="767171"/>
+                <w:kern w:val="0"/>
+                <w:sz w:val="22"/>
+                <w:szCs w:val="22"/>
+                <w:lang w:eastAsia="es-MX" w:bidi="ar-SA"/>
+              </w:rPr>
+              <w:t>.</w:t>
             </w:r>
           </w:p>
           <w:p>
@@ -3258,6 +4216,39 @@
                 <w:lang w:eastAsia="es-MX" w:bidi="ar-SA"/>
               </w:rPr>
             </w:pPr>
+            <w:r>
+              <w:rPr>
+                <w:rFonts w:ascii="Ubuntu Light" w:eastAsia="Times New Roman" w:hAnsi="Ubuntu Light" w:cs="Calibri"/>
+                <w:color w:val="767171"/>
+                <w:kern w:val="0"/>
+                <w:sz w:val="22"/>
+                <w:szCs w:val="22"/>
+                <w:lang w:eastAsia="es-MX" w:bidi="ar-SA"/>
+              </w:rPr>
+              <w:t xml:space="preserve">Se tendrá un servidor en la red desde donde se visualizarán las alarmas en caso de haber problemas con la temperatura y se </w:t>
+            </w:r>
+            <w:r>
+              <w:rPr>
+                <w:rFonts w:ascii="Ubuntu Light" w:eastAsia="Times New Roman" w:hAnsi="Ubuntu Light" w:cs="Calibri"/>
+                <w:color w:val="767171"/>
+                <w:kern w:val="0"/>
+                <w:sz w:val="22"/>
+                <w:szCs w:val="22"/>
+                <w:lang w:eastAsia="es-MX" w:bidi="ar-SA"/>
+              </w:rPr>
+              <w:t>activarán</w:t>
+            </w:r>
+            <w:r>
+              <w:rPr>
+                <w:rFonts w:ascii="Ubuntu Light" w:eastAsia="Times New Roman" w:hAnsi="Ubuntu Light" w:cs="Calibri"/>
+                <w:color w:val="767171"/>
+                <w:kern w:val="0"/>
+                <w:sz w:val="22"/>
+                <w:szCs w:val="22"/>
+                <w:lang w:eastAsia="es-MX" w:bidi="ar-SA"/>
+              </w:rPr>
+              <w:t xml:space="preserve"> las alarmas visuales y sonoras para el reconocimiento del contenedor que presente el problema para su pronta localización y así darle una solución.</w:t>
+            </w:r>
           </w:p>
           <w:p>
             <w:pPr>
@@ -3273,6 +4264,116 @@
                 <w:lang w:eastAsia="es-MX" w:bidi="ar-SA"/>
               </w:rPr>
             </w:pPr>
+            <w:r>
+              <w:rPr>
+                <w:rFonts w:ascii="Ubuntu Light" w:eastAsia="Times New Roman" w:hAnsi="Ubuntu Light" w:cs="Calibri"/>
+                <w:color w:val="767171"/>
+                <w:kern w:val="0"/>
+                <w:sz w:val="22"/>
+                <w:szCs w:val="22"/>
+                <w:lang w:eastAsia="es-MX" w:bidi="ar-SA"/>
+              </w:rPr>
+              <w:t>Se tendrá</w:t>
+            </w:r>
+            <w:r>
+              <w:rPr>
+                <w:rFonts w:ascii="Ubuntu Light" w:eastAsia="Times New Roman" w:hAnsi="Ubuntu Light" w:cs="Calibri"/>
+                <w:color w:val="767171"/>
+                <w:kern w:val="0"/>
+                <w:sz w:val="22"/>
+                <w:szCs w:val="22"/>
+                <w:lang w:eastAsia="es-MX" w:bidi="ar-SA"/>
+              </w:rPr>
+              <w:t xml:space="preserve"> un sistema de alarmas sonora la cual </w:t>
+            </w:r>
+            <w:r>
+              <w:rPr>
+                <w:rFonts w:ascii="Ubuntu Light" w:eastAsia="Times New Roman" w:hAnsi="Ubuntu Light" w:cs="Calibri"/>
+                <w:color w:val="767171"/>
+                <w:kern w:val="0"/>
+                <w:sz w:val="22"/>
+                <w:szCs w:val="22"/>
+                <w:lang w:eastAsia="es-MX" w:bidi="ar-SA"/>
+              </w:rPr>
+              <w:t>ayudará</w:t>
+            </w:r>
+            <w:r>
+              <w:rPr>
+                <w:rFonts w:ascii="Ubuntu Light" w:eastAsia="Times New Roman" w:hAnsi="Ubuntu Light" w:cs="Calibri"/>
+                <w:color w:val="767171"/>
+                <w:kern w:val="0"/>
+                <w:sz w:val="22"/>
+                <w:szCs w:val="22"/>
+                <w:lang w:eastAsia="es-MX" w:bidi="ar-SA"/>
+              </w:rPr>
+              <w:t xml:space="preserve"> a encontrar de manera </w:t>
+            </w:r>
+            <w:r>
+              <w:rPr>
+                <w:rFonts w:ascii="Ubuntu Light" w:eastAsia="Times New Roman" w:hAnsi="Ubuntu Light" w:cs="Calibri"/>
+                <w:color w:val="767171"/>
+                <w:kern w:val="0"/>
+                <w:sz w:val="22"/>
+                <w:szCs w:val="22"/>
+                <w:lang w:eastAsia="es-MX" w:bidi="ar-SA"/>
+              </w:rPr>
+              <w:t>más</w:t>
+            </w:r>
+            <w:r>
+              <w:rPr>
+                <w:rFonts w:ascii="Ubuntu Light" w:eastAsia="Times New Roman" w:hAnsi="Ubuntu Light" w:cs="Calibri"/>
+                <w:color w:val="767171"/>
+                <w:kern w:val="0"/>
+                <w:sz w:val="22"/>
+                <w:szCs w:val="22"/>
+                <w:lang w:eastAsia="es-MX" w:bidi="ar-SA"/>
+              </w:rPr>
+              <w:t xml:space="preserve"> rápida el contenedor que </w:t>
+            </w:r>
+            <w:r>
+              <w:rPr>
+                <w:rFonts w:ascii="Ubuntu Light" w:eastAsia="Times New Roman" w:hAnsi="Ubuntu Light" w:cs="Calibri"/>
+                <w:color w:val="767171"/>
+                <w:kern w:val="0"/>
+                <w:sz w:val="22"/>
+                <w:szCs w:val="22"/>
+                <w:lang w:eastAsia="es-MX" w:bidi="ar-SA"/>
+              </w:rPr>
+              <w:t xml:space="preserve">presenta un </w:t>
+            </w:r>
+            <w:r>
+              <w:rPr>
+                <w:rFonts w:ascii="Ubuntu Light" w:eastAsia="Times New Roman" w:hAnsi="Ubuntu Light" w:cs="Calibri"/>
+                <w:color w:val="767171"/>
+                <w:kern w:val="0"/>
+                <w:sz w:val="22"/>
+                <w:szCs w:val="22"/>
+                <w:lang w:eastAsia="es-MX" w:bidi="ar-SA"/>
+              </w:rPr>
+              <w:t>fallo</w:t>
+            </w:r>
+            <w:r>
+              <w:rPr>
+                <w:rFonts w:ascii="Ubuntu Light" w:eastAsia="Times New Roman" w:hAnsi="Ubuntu Light" w:cs="Calibri"/>
+                <w:color w:val="767171"/>
+                <w:kern w:val="0"/>
+                <w:sz w:val="22"/>
+                <w:szCs w:val="22"/>
+                <w:lang w:eastAsia="es-MX" w:bidi="ar-SA"/>
+              </w:rPr>
+              <w:t>.</w:t>
+            </w:r>
+            <w:r>
+              <w:rPr>
+                <w:rFonts w:ascii="Ubuntu Light" w:eastAsia="Times New Roman" w:hAnsi="Ubuntu Light" w:cs="Calibri"/>
+                <w:color w:val="767171"/>
+                <w:kern w:val="0"/>
+                <w:sz w:val="22"/>
+                <w:szCs w:val="22"/>
+                <w:lang w:eastAsia="es-MX" w:bidi="ar-SA"/>
+              </w:rPr>
+              <w:t xml:space="preserve"> </w:t>
+            </w:r>
           </w:p>
         </w:tc>
       </w:tr>
@@ -3323,109 +4424,6 @@
                 <w:lang w:eastAsia="es-MX" w:bidi="ar-SA"/>
               </w:rPr>
             </w:pPr>
-            <w:r>
-              <w:rPr>
-                <w:rFonts w:ascii="Ubuntu Light" w:eastAsia="Times New Roman" w:hAnsi="Ubuntu Light" w:cs="Calibri"/>
-                <w:color w:val="767171"/>
-                <w:kern w:val="0"/>
-                <w:sz w:val="22"/>
-                <w:szCs w:val="22"/>
-                <w:lang w:eastAsia="es-MX" w:bidi="ar-SA"/>
-              </w:rPr>
-              <w:t xml:space="preserve">Se tendrá un servidor en la </w:t>
-            </w:r>
-            <w:r>
-              <w:rPr>
-                <w:rFonts w:ascii="Ubuntu Light" w:eastAsia="Times New Roman" w:hAnsi="Ubuntu Light" w:cs="Calibri"/>
-                <w:color w:val="767171"/>
-                <w:kern w:val="0"/>
-                <w:sz w:val="22"/>
-                <w:szCs w:val="22"/>
-                <w:lang w:eastAsia="es-MX" w:bidi="ar-SA"/>
-              </w:rPr>
-              <w:t xml:space="preserve">red </w:t>
-            </w:r>
-            <w:r>
-              <w:rPr>
-                <w:rFonts w:ascii="Ubuntu Light" w:eastAsia="Times New Roman" w:hAnsi="Ubuntu Light" w:cs="Calibri"/>
-                <w:color w:val="767171"/>
-                <w:kern w:val="0"/>
-                <w:sz w:val="22"/>
-                <w:szCs w:val="22"/>
-                <w:lang w:eastAsia="es-MX" w:bidi="ar-SA"/>
-              </w:rPr>
-              <w:t>desde</w:t>
-            </w:r>
-            <w:r>
-              <w:rPr>
-                <w:rFonts w:ascii="Ubuntu Light" w:eastAsia="Times New Roman" w:hAnsi="Ubuntu Light" w:cs="Calibri"/>
-                <w:color w:val="767171"/>
-                <w:kern w:val="0"/>
-                <w:sz w:val="22"/>
-                <w:szCs w:val="22"/>
-                <w:lang w:eastAsia="es-MX" w:bidi="ar-SA"/>
-              </w:rPr>
-              <w:t xml:space="preserve"> donde se </w:t>
-            </w:r>
-            <w:r>
-              <w:rPr>
-                <w:rFonts w:ascii="Ubuntu Light" w:eastAsia="Times New Roman" w:hAnsi="Ubuntu Light" w:cs="Calibri"/>
-                <w:color w:val="767171"/>
-                <w:kern w:val="0"/>
-                <w:sz w:val="22"/>
-                <w:szCs w:val="22"/>
-                <w:lang w:eastAsia="es-MX" w:bidi="ar-SA"/>
-              </w:rPr>
-              <w:t>visualizarán las</w:t>
-            </w:r>
-            <w:r>
-              <w:rPr>
-                <w:rFonts w:ascii="Ubuntu Light" w:eastAsia="Times New Roman" w:hAnsi="Ubuntu Light" w:cs="Calibri"/>
-                <w:color w:val="767171"/>
-                <w:kern w:val="0"/>
-                <w:sz w:val="22"/>
-                <w:szCs w:val="22"/>
-                <w:lang w:eastAsia="es-MX" w:bidi="ar-SA"/>
-              </w:rPr>
-              <w:t xml:space="preserve"> alarmas en caso de haber problemas con la temperatura </w:t>
-            </w:r>
-            <w:r>
-              <w:rPr>
-                <w:rFonts w:ascii="Ubuntu Light" w:eastAsia="Times New Roman" w:hAnsi="Ubuntu Light" w:cs="Calibri"/>
-                <w:color w:val="767171"/>
-                <w:kern w:val="0"/>
-                <w:sz w:val="22"/>
-                <w:szCs w:val="22"/>
-                <w:lang w:eastAsia="es-MX" w:bidi="ar-SA"/>
-              </w:rPr>
-              <w:t>y se activaran las alarmas visuales y sonoras para el reconocimiento del contenedor que presente el problema para su pronta localización y así darle una solución</w:t>
-            </w:r>
-            <w:r>
-              <w:rPr>
-                <w:rFonts w:ascii="Ubuntu Light" w:eastAsia="Times New Roman" w:hAnsi="Ubuntu Light" w:cs="Calibri"/>
-                <w:color w:val="767171"/>
-                <w:kern w:val="0"/>
-                <w:sz w:val="22"/>
-                <w:szCs w:val="22"/>
-                <w:lang w:eastAsia="es-MX" w:bidi="ar-SA"/>
-              </w:rPr>
-              <w:t>.</w:t>
-            </w:r>
-          </w:p>
-          <w:p>
-            <w:pPr>
-              <w:suppressAutoHyphens w:val="0"/>
-              <w:autoSpaceDN/>
-              <w:textAlignment w:val="auto"/>
-              <w:rPr>
-                <w:rFonts w:ascii="Ubuntu Light" w:eastAsia="Times New Roman" w:hAnsi="Ubuntu Light" w:cs="Calibri"/>
-                <w:color w:val="767171"/>
-                <w:kern w:val="0"/>
-                <w:sz w:val="22"/>
-                <w:szCs w:val="22"/>
-                <w:lang w:eastAsia="es-MX" w:bidi="ar-SA"/>
-              </w:rPr>
-            </w:pPr>
           </w:p>
         </w:tc>
       </w:tr>
@@ -3545,21 +4543,6 @@
                 <w:lang w:eastAsia="es-MX" w:bidi="ar-SA"/>
               </w:rPr>
             </w:pPr>
-          </w:p>
-          <w:p>
-            <w:pPr>
-              <w:suppressAutoHyphens w:val="0"/>
-              <w:autoSpaceDN/>
-              <w:textAlignment w:val="auto"/>
-              <w:rPr>
-                <w:rFonts w:ascii="Ubuntu Light" w:eastAsia="Times New Roman" w:hAnsi="Ubuntu Light" w:cs="Calibri"/>
-                <w:color w:val="767171"/>
-                <w:kern w:val="0"/>
-                <w:sz w:val="22"/>
-                <w:szCs w:val="22"/>
-                <w:lang w:eastAsia="es-MX" w:bidi="ar-SA"/>
-              </w:rPr>
-            </w:pPr>
             <w:r>
               <w:rPr>
                 <w:rFonts w:ascii="Ubuntu Light" w:eastAsia="Times New Roman" w:hAnsi="Ubuntu Light" w:cs="Calibri"/>
@@ -3570,28 +4553,6 @@
                 <w:lang w:eastAsia="es-MX" w:bidi="ar-SA"/>
               </w:rPr>
               <w:t>Agilizar la localización de cada contenedor en caso de que haya algún problema con el contenedor.</w:t>
-            </w:r>
-            <w:r>
-              <w:rPr>
-                <w:rFonts w:ascii="Ubuntu Light" w:eastAsia="Times New Roman" w:hAnsi="Ubuntu Light" w:cs="Calibri"/>
-                <w:color w:val="767171"/>
-                <w:kern w:val="0"/>
-                <w:sz w:val="22"/>
-                <w:szCs w:val="22"/>
-                <w:lang w:eastAsia="es-MX" w:bidi="ar-SA"/>
-              </w:rPr>
-              <w:br/>
-            </w:r>
-            <w:r>
-              <w:rPr>
-                <w:rFonts w:ascii="Ubuntu Light" w:eastAsia="Times New Roman" w:hAnsi="Ubuntu Light" w:cs="Calibri"/>
-                <w:color w:val="767171"/>
-                <w:kern w:val="0"/>
-                <w:sz w:val="22"/>
-                <w:szCs w:val="22"/>
-                <w:lang w:eastAsia="es-MX" w:bidi="ar-SA"/>
-              </w:rPr>
-              <w:br/>
             </w:r>
           </w:p>
         </w:tc>
@@ -3662,6 +4623,17 @@
                 <w:szCs w:val="22"/>
                 <w:lang w:eastAsia="es-MX" w:bidi="ar-SA"/>
               </w:rPr>
+              <w:t xml:space="preserve">Dra. </w:t>
+            </w:r>
+            <w:r>
+              <w:rPr>
+                <w:rFonts w:ascii="Ubuntu Light" w:eastAsia="Times New Roman" w:hAnsi="Ubuntu Light" w:cs="Calibri"/>
+                <w:color w:val="767171"/>
+                <w:kern w:val="0"/>
+                <w:sz w:val="22"/>
+                <w:szCs w:val="22"/>
+                <w:lang w:eastAsia="es-MX" w:bidi="ar-SA"/>
+              </w:rPr>
               <w:t xml:space="preserve">Cynthia Claudia Cuellar Castillo </w:t>
             </w:r>
             <w:r>
@@ -3684,23 +4656,30 @@
                 <w:szCs w:val="22"/>
                 <w:lang w:eastAsia="es-MX" w:bidi="ar-SA"/>
               </w:rPr>
-              <w:t>era la encargada de la programación de las alarmas ya sea sonora o visual para el aviso de algún problema</w:t>
-            </w:r>
-          </w:p>
-          <w:p>
-            <w:pPr>
-              <w:suppressAutoHyphens w:val="0"/>
-              <w:autoSpaceDN/>
-              <w:textAlignment w:val="auto"/>
-              <w:rPr>
-                <w:rFonts w:ascii="Ubuntu Light" w:eastAsia="Times New Roman" w:hAnsi="Ubuntu Light" w:cs="Calibri"/>
-                <w:color w:val="767171"/>
-                <w:kern w:val="0"/>
-                <w:sz w:val="22"/>
-                <w:szCs w:val="22"/>
-                <w:lang w:eastAsia="es-MX" w:bidi="ar-SA"/>
-              </w:rPr>
-            </w:pPr>
+              <w:t>er</w:t>
+            </w:r>
+            <w:r>
+              <w:rPr>
+                <w:rFonts w:ascii="Ubuntu Light" w:eastAsia="Times New Roman" w:hAnsi="Ubuntu Light" w:cs="Calibri"/>
+                <w:color w:val="767171"/>
+                <w:kern w:val="0"/>
+                <w:sz w:val="22"/>
+                <w:szCs w:val="22"/>
+                <w:lang w:eastAsia="es-MX" w:bidi="ar-SA"/>
+              </w:rPr>
+              <w:t>á</w:t>
+            </w:r>
+            <w:r>
+              <w:rPr>
+                <w:rFonts w:ascii="Ubuntu Light" w:eastAsia="Times New Roman" w:hAnsi="Ubuntu Light" w:cs="Calibri"/>
+                <w:color w:val="767171"/>
+                <w:kern w:val="0"/>
+                <w:sz w:val="22"/>
+                <w:szCs w:val="22"/>
+                <w:lang w:eastAsia="es-MX" w:bidi="ar-SA"/>
+              </w:rPr>
+              <w:t xml:space="preserve"> la encargada de la programación de las alarmas sonora para el aviso de algún problema</w:t>
+            </w:r>
           </w:p>
         </w:tc>
       </w:tr>
@@ -3760,6 +4739,17 @@
                 <w:szCs w:val="22"/>
                 <w:lang w:eastAsia="es-MX" w:bidi="ar-SA"/>
               </w:rPr>
+              <w:t xml:space="preserve">Mtro. </w:t>
+            </w:r>
+            <w:r>
+              <w:rPr>
+                <w:rFonts w:ascii="Ubuntu Light" w:eastAsia="Times New Roman" w:hAnsi="Ubuntu Light" w:cs="Calibri"/>
+                <w:color w:val="767171"/>
+                <w:kern w:val="0"/>
+                <w:sz w:val="22"/>
+                <w:szCs w:val="22"/>
+                <w:lang w:eastAsia="es-MX" w:bidi="ar-SA"/>
+              </w:rPr>
               <w:t>Gonzalo Antonio Sosa Malaga</w:t>
             </w:r>
             <w:r>
@@ -3771,7 +4761,51 @@
                 <w:szCs w:val="22"/>
                 <w:lang w:eastAsia="es-MX" w:bidi="ar-SA"/>
               </w:rPr>
-              <w:t xml:space="preserve"> Sera el encargado de la conectividad de los sensores de temperatura y GPS asi como la obtención </w:t>
+              <w:t xml:space="preserve"> </w:t>
+            </w:r>
+            <w:r>
+              <w:rPr>
+                <w:rFonts w:ascii="Ubuntu Light" w:eastAsia="Times New Roman" w:hAnsi="Ubuntu Light" w:cs="Calibri"/>
+                <w:color w:val="767171"/>
+                <w:kern w:val="0"/>
+                <w:sz w:val="22"/>
+                <w:szCs w:val="22"/>
+                <w:lang w:eastAsia="es-MX" w:bidi="ar-SA"/>
+              </w:rPr>
+              <w:t>s</w:t>
+            </w:r>
+            <w:r>
+              <w:rPr>
+                <w:rFonts w:ascii="Ubuntu Light" w:eastAsia="Times New Roman" w:hAnsi="Ubuntu Light" w:cs="Calibri"/>
+                <w:color w:val="767171"/>
+                <w:kern w:val="0"/>
+                <w:sz w:val="22"/>
+                <w:szCs w:val="22"/>
+                <w:lang w:eastAsia="es-MX" w:bidi="ar-SA"/>
+              </w:rPr>
+              <w:t>er</w:t>
+            </w:r>
+            <w:r>
+              <w:rPr>
+                <w:rFonts w:ascii="Ubuntu Light" w:eastAsia="Times New Roman" w:hAnsi="Ubuntu Light" w:cs="Calibri"/>
+                <w:color w:val="767171"/>
+                <w:kern w:val="0"/>
+                <w:sz w:val="22"/>
+                <w:szCs w:val="22"/>
+                <w:lang w:eastAsia="es-MX" w:bidi="ar-SA"/>
+              </w:rPr>
+              <w:t>á</w:t>
+            </w:r>
+            <w:r>
+              <w:rPr>
+                <w:rFonts w:ascii="Ubuntu Light" w:eastAsia="Times New Roman" w:hAnsi="Ubuntu Light" w:cs="Calibri"/>
+                <w:color w:val="767171"/>
+                <w:kern w:val="0"/>
+                <w:sz w:val="22"/>
+                <w:szCs w:val="22"/>
+                <w:lang w:eastAsia="es-MX" w:bidi="ar-SA"/>
+              </w:rPr>
+              <w:t xml:space="preserve"> el encargado de la conectividad de los sensores de temperatura y GPS asi como la obtención </w:t>
             </w:r>
             <w:r>
               <w:rPr>
@@ -3865,6 +4899,17 @@
                 <w:szCs w:val="22"/>
                 <w:lang w:eastAsia="es-MX" w:bidi="ar-SA"/>
               </w:rPr>
+              <w:t xml:space="preserve">Dr. </w:t>
+            </w:r>
+            <w:r>
+              <w:rPr>
+                <w:rFonts w:ascii="Ubuntu Light" w:eastAsia="Times New Roman" w:hAnsi="Ubuntu Light" w:cs="Calibri"/>
+                <w:color w:val="767171"/>
+                <w:kern w:val="0"/>
+                <w:sz w:val="22"/>
+                <w:szCs w:val="22"/>
+                <w:lang w:eastAsia="es-MX" w:bidi="ar-SA"/>
+              </w:rPr>
               <w:t xml:space="preserve">José Manuel Cartas Sáchez </w:t>
             </w:r>
             <w:r>
@@ -3876,30 +4921,44 @@
                 <w:szCs w:val="22"/>
                 <w:lang w:eastAsia="es-MX" w:bidi="ar-SA"/>
               </w:rPr>
-              <w:t>Sera el encargado de la parte de visualización de los datos.</w:t>
+              <w:t>s</w:t>
+            </w:r>
+            <w:r>
+              <w:rPr>
+                <w:rFonts w:ascii="Ubuntu Light" w:eastAsia="Times New Roman" w:hAnsi="Ubuntu Light" w:cs="Calibri"/>
+                <w:color w:val="767171"/>
+                <w:kern w:val="0"/>
+                <w:sz w:val="22"/>
+                <w:szCs w:val="22"/>
+                <w:lang w:eastAsia="es-MX" w:bidi="ar-SA"/>
+              </w:rPr>
+              <w:t>er</w:t>
+            </w:r>
+            <w:r>
+              <w:rPr>
+                <w:rFonts w:ascii="Ubuntu Light" w:eastAsia="Times New Roman" w:hAnsi="Ubuntu Light" w:cs="Calibri"/>
+                <w:color w:val="767171"/>
+                <w:kern w:val="0"/>
+                <w:sz w:val="22"/>
+                <w:szCs w:val="22"/>
+                <w:lang w:eastAsia="es-MX" w:bidi="ar-SA"/>
+              </w:rPr>
+              <w:t>á</w:t>
+            </w:r>
+            <w:r>
+              <w:rPr>
+                <w:rFonts w:ascii="Ubuntu Light" w:eastAsia="Times New Roman" w:hAnsi="Ubuntu Light" w:cs="Calibri"/>
+                <w:color w:val="767171"/>
+                <w:kern w:val="0"/>
+                <w:sz w:val="22"/>
+                <w:szCs w:val="22"/>
+                <w:lang w:eastAsia="es-MX" w:bidi="ar-SA"/>
+              </w:rPr>
+              <w:t xml:space="preserve"> el encargado de la parte de visualización de los datos.</w:t>
             </w:r>
           </w:p>
         </w:tc>
       </w:tr>
-    </w:tbl>
-    <w:p>
-      <w:r>
-        <w:br w:type="page"/>
-      </w:r>
-    </w:p>
-    <w:tbl>
-      <w:tblPr>
-        <w:tblW w:w="9520" w:type="dxa"/>
-        <w:tblCellMar>
-          <w:left w:w="70" w:type="dxa"/>
-          <w:right w:w="70" w:type="dxa"/>
-        </w:tblCellMar>
-        <w:tblLook w:val="04A0" w:firstRow="1" w:lastRow="0" w:firstColumn="1" w:lastColumn="0" w:noHBand="0" w:noVBand="1"/>
-      </w:tblPr>
-      <w:tblGrid>
-        <w:gridCol w:w="2977"/>
-        <w:gridCol w:w="6543"/>
-      </w:tblGrid>
       <w:tr>
         <w:trPr>
           <w:trHeight w:val="360"/>
@@ -3926,6 +4985,10 @@
               </w:rPr>
             </w:pPr>
             <w:r>
+              <w:lastRenderedPageBreak/>
+              <w:br w:type="page"/>
+            </w:r>
+            <w:r>
               <w:rPr>
                 <w:rFonts w:ascii="Ubuntu Light" w:eastAsia="Times New Roman" w:hAnsi="Ubuntu Light" w:cs="Calibri"/>
                 <w:color w:val="000000"/>
@@ -3934,7 +4997,6 @@
                 <w:szCs w:val="22"/>
                 <w:lang w:eastAsia="es-MX" w:bidi="ar-SA"/>
               </w:rPr>
-              <w:lastRenderedPageBreak/>
               <w:t>Comentario &amp; evaluación</w:t>
             </w:r>
           </w:p>
@@ -3968,85 +5030,23 @@
                 <w:szCs w:val="22"/>
                 <w:lang w:eastAsia="es-MX" w:bidi="ar-SA"/>
               </w:rPr>
-              <w:t>&lt;histórico de comentarios de los facilitadores involucrados&gt;</w:t>
-            </w:r>
-            <w:r>
-              <w:rPr>
-                <w:rFonts w:ascii="Ubuntu Light" w:eastAsia="Times New Roman" w:hAnsi="Ubuntu Light" w:cs="Calibri"/>
-                <w:color w:val="767171"/>
-                <w:kern w:val="0"/>
-                <w:sz w:val="22"/>
-                <w:szCs w:val="22"/>
-                <w:lang w:eastAsia="es-MX" w:bidi="ar-SA"/>
-              </w:rPr>
-              <w:br/>
-            </w:r>
-            <w:r>
-              <w:rPr>
-                <w:rFonts w:ascii="Ubuntu Light" w:eastAsia="Times New Roman" w:hAnsi="Ubuntu Light" w:cs="Calibri"/>
-                <w:color w:val="767171"/>
-                <w:kern w:val="0"/>
-                <w:sz w:val="22"/>
-                <w:szCs w:val="22"/>
-                <w:lang w:eastAsia="es-MX" w:bidi="ar-SA"/>
-              </w:rPr>
-              <w:br/>
-            </w:r>
-            <w:r>
-              <w:rPr>
-                <w:rFonts w:ascii="Ubuntu Light" w:eastAsia="Times New Roman" w:hAnsi="Ubuntu Light" w:cs="Calibri"/>
-                <w:color w:val="767171"/>
-                <w:kern w:val="0"/>
-                <w:sz w:val="22"/>
-                <w:szCs w:val="22"/>
-                <w:lang w:eastAsia="es-MX" w:bidi="ar-SA"/>
-              </w:rPr>
-              <w:br/>
-            </w:r>
-            <w:r>
-              <w:rPr>
-                <w:rFonts w:ascii="Ubuntu Light" w:eastAsia="Times New Roman" w:hAnsi="Ubuntu Light" w:cs="Calibri"/>
-                <w:color w:val="767171"/>
-                <w:kern w:val="0"/>
-                <w:sz w:val="22"/>
-                <w:szCs w:val="22"/>
-                <w:lang w:eastAsia="es-MX" w:bidi="ar-SA"/>
-              </w:rPr>
-              <w:br/>
-            </w:r>
-            <w:r>
-              <w:rPr>
-                <w:rFonts w:ascii="Ubuntu Light" w:eastAsia="Times New Roman" w:hAnsi="Ubuntu Light" w:cs="Calibri"/>
-                <w:color w:val="767171"/>
-                <w:kern w:val="0"/>
-                <w:sz w:val="22"/>
-                <w:szCs w:val="22"/>
-                <w:lang w:eastAsia="es-MX" w:bidi="ar-SA"/>
-              </w:rPr>
-              <w:br/>
-            </w:r>
-            <w:r>
-              <w:rPr>
-                <w:rFonts w:ascii="Ubuntu Light" w:eastAsia="Times New Roman" w:hAnsi="Ubuntu Light" w:cs="Calibri"/>
-                <w:color w:val="767171"/>
-                <w:kern w:val="0"/>
-                <w:sz w:val="22"/>
-                <w:szCs w:val="22"/>
-                <w:lang w:eastAsia="es-MX" w:bidi="ar-SA"/>
-              </w:rPr>
-              <w:br/>
-            </w:r>
-            <w:r>
-              <w:rPr>
-                <w:rFonts w:ascii="Ubuntu Light" w:eastAsia="Times New Roman" w:hAnsi="Ubuntu Light" w:cs="Calibri"/>
-                <w:color w:val="767171"/>
-                <w:kern w:val="0"/>
-                <w:sz w:val="22"/>
-                <w:szCs w:val="22"/>
-                <w:lang w:eastAsia="es-MX" w:bidi="ar-SA"/>
-              </w:rPr>
-              <w:br/>
-            </w:r>
+              <w:t>Uno de los alcances que puede tener a futuro el sistema es la adecuación de cámaras de vigilancia en cual puede ayudarnos en el caso de que los contenedores hayan sido vandalizados o para tener alguna otra manera de mantener un mejor control.</w:t>
+            </w:r>
+          </w:p>
+          <w:p>
+            <w:pPr>
+              <w:suppressAutoHyphens w:val="0"/>
+              <w:autoSpaceDN/>
+              <w:textAlignment w:val="auto"/>
+              <w:rPr>
+                <w:rFonts w:ascii="Ubuntu Light" w:eastAsia="Times New Roman" w:hAnsi="Ubuntu Light" w:cs="Calibri"/>
+                <w:color w:val="767171"/>
+                <w:kern w:val="0"/>
+                <w:sz w:val="22"/>
+                <w:szCs w:val="22"/>
+                <w:lang w:eastAsia="es-MX" w:bidi="ar-SA"/>
+              </w:rPr>
+            </w:pPr>
           </w:p>
         </w:tc>
       </w:tr>
@@ -4090,7 +5090,7 @@
 <w:ftr xmlns:wpc="http://schemas.microsoft.com/office/word/2010/wordprocessingCanvas" xmlns:cx="http://schemas.microsoft.com/office/drawing/2014/chartex" xmlns:cx1="http://schemas.microsoft.com/office/drawing/2015/9/8/chartex" xmlns:cx2="http://schemas.microsoft.com/office/drawing/2015/10/21/chartex" xmlns:cx3="http://schemas.microsoft.com/office/drawing/2016/5/9/chartex" xmlns:cx4="http://schemas.microsoft.com/office/drawing/2016/5/10/chartex" xmlns:cx5="http://schemas.microsoft.com/office/drawing/2016/5/11/chartex" xmlns:cx6="http://schemas.microsoft.com/office/drawing/2016/5/12/chartex" xmlns:cx7="http://schemas.microsoft.com/office/drawing/2016/5/13/chartex" xmlns:cx8="http://schemas.microsoft.com/office/drawing/2016/5/14/chartex" xmlns:mc="http://schemas.openxmlformats.org/markup-compatibility/2006" xmlns:aink="http://schemas.microsoft.com/office/drawing/2016/ink" xmlns:am3d="http://schemas.microsoft.com/office/drawing/2017/model3d" xmlns:o="urn:schemas-microsoft-com:office:office" xmlns:oel="http://schemas.microsoft.com/office/2019/extlst" xmlns:r="http://schemas.openxmlformats.org/officeDocument/2006/relationships" xmlns:m="http://schemas.openxmlformats.org/officeDocument/2006/math" xmlns:v="urn:schemas-microsoft-com:vml" xmlns:wp14="http://schemas.microsoft.com/office/word/2010/wordprocessingDrawing" xmlns:wp="http://schemas.openxmlformats.org/drawingml/2006/wordprocessingDrawing" xmlns:w10="urn:schemas-microsoft-com:office:word" xmlns:w="http://schemas.openxmlformats.org/wordprocessingml/2006/main" xmlns:w14="http://schemas.microsoft.com/office/word/2010/wordml" xmlns:w15="http://schemas.microsoft.com/office/word/2012/wordml" xmlns:w16cex="http://schemas.microsoft.com/office/word/2018/wordml/cex" xmlns:w16cid="http://schemas.microsoft.com/office/word/2016/wordml/cid" xmlns:w16="http://schemas.microsoft.com/office/word/2018/wordml" xmlns:w16sdtdh="http://schemas.microsoft.com/office/word/2020/wordml/sdtdatahash" xmlns:w16se="http://schemas.microsoft.com/office/word/2015/wordml/symex" xmlns:wpg="http://schemas.microsoft.com/office/word/2010/wordprocessingGroup" xmlns:wpi="http://schemas.microsoft.com/office/word/2010/wordprocessingInk" xmlns:wne="http://schemas.microsoft.com/office/word/2006/wordml" xmlns:wps="http://schemas.microsoft.com/office/word/2010/wordprocessingShape" mc:Ignorable="w14 w15 w16se w16cid w16 w16cex w16sdtdh wp14">
   <w:p>
     <w:pPr>
-      <w:pStyle w:val="Header"/>
+      <w:pStyle w:val="Encabezado"/>
       <w:tabs>
         <w:tab w:val="clear" w:pos="4986"/>
         <w:tab w:val="clear" w:pos="9972"/>
@@ -4108,7 +5108,7 @@
   </w:p>
   <w:p>
     <w:pPr>
-      <w:pStyle w:val="Header"/>
+      <w:pStyle w:val="Encabezado"/>
       <w:tabs>
         <w:tab w:val="clear" w:pos="4986"/>
         <w:tab w:val="clear" w:pos="9972"/>
@@ -4474,7 +5474,7 @@
   </w:p>
   <w:p>
     <w:pPr>
-      <w:pStyle w:val="Header"/>
+      <w:pStyle w:val="Encabezado"/>
       <w:spacing w:line="227" w:lineRule="exact"/>
       <w:rPr>
         <w:rFonts w:ascii="MicrogrammaDMedExt" w:hAnsi="MicrogrammaDMedExt"/>
@@ -4498,14 +5498,14 @@
     <w:lvl w:ilvl="0">
       <w:start w:val="1"/>
       <w:numFmt w:val="upperRoman"/>
-      <w:pStyle w:val="Heading1"/>
+      <w:pStyle w:val="Ttulo1"/>
       <w:lvlText w:val="%1. "/>
       <w:lvlJc w:val="left"/>
     </w:lvl>
     <w:lvl w:ilvl="1">
       <w:start w:val="1"/>
       <w:numFmt w:val="lowerLetter"/>
-      <w:pStyle w:val="Heading2"/>
+      <w:pStyle w:val="Ttulo2"/>
       <w:lvlText w:val="(%2) "/>
       <w:lvlJc w:val="left"/>
       <w:pPr>
@@ -4521,7 +5521,7 @@
     <w:lvl w:ilvl="3">
       <w:start w:val="1"/>
       <w:numFmt w:val="upperLetter"/>
-      <w:pStyle w:val="Heading4"/>
+      <w:pStyle w:val="Ttulo4"/>
       <w:lvlText w:val=" %4."/>
       <w:lvlJc w:val="left"/>
       <w:pPr>
@@ -5020,6 +6020,7 @@
     <w:lsdException w:name="HTML Sample" w:semiHidden="1" w:unhideWhenUsed="1"/>
     <w:lsdException w:name="HTML Typewriter" w:semiHidden="1" w:unhideWhenUsed="1"/>
     <w:lsdException w:name="HTML Variable" w:semiHidden="1" w:unhideWhenUsed="1"/>
+    <w:lsdException w:name="Normal Table" w:semiHidden="1" w:unhideWhenUsed="1"/>
     <w:lsdException w:name="annotation subject" w:semiHidden="1" w:unhideWhenUsed="1"/>
     <w:lsdException w:name="No List" w:semiHidden="1" w:unhideWhenUsed="1"/>
     <w:lsdException w:name="Outline List 1" w:semiHidden="1" w:unhideWhenUsed="1"/>
@@ -5062,8 +6063,11 @@
     <w:lsdException w:name="Table Contemporary" w:semiHidden="1" w:unhideWhenUsed="1"/>
     <w:lsdException w:name="Table Elegant" w:semiHidden="1" w:unhideWhenUsed="1"/>
     <w:lsdException w:name="Table Professional" w:semiHidden="1" w:unhideWhenUsed="1"/>
+    <w:lsdException w:name="Table Subtle 1" w:semiHidden="1" w:unhideWhenUsed="1"/>
     <w:lsdException w:name="Table Subtle 2" w:semiHidden="1" w:unhideWhenUsed="1"/>
     <w:lsdException w:name="Table Web 1" w:semiHidden="1" w:unhideWhenUsed="1"/>
+    <w:lsdException w:name="Table Web 2" w:semiHidden="1" w:unhideWhenUsed="1"/>
+    <w:lsdException w:name="Table Web 3" w:semiHidden="1" w:unhideWhenUsed="1"/>
     <w:lsdException w:name="Balloon Text" w:semiHidden="1" w:unhideWhenUsed="1"/>
     <w:lsdException w:name="Table Grid" w:uiPriority="39"/>
     <w:lsdException w:name="Table Theme" w:semiHidden="1" w:unhideWhenUsed="1"/>
@@ -5291,13 +6295,16 @@
   <w:style w:type="paragraph" w:default="1" w:styleId="Normal">
     <w:name w:val="Normal"/>
     <w:qFormat/>
+    <w:rsid w:val="0027696E"/>
     <w:pPr>
       <w:suppressAutoHyphens/>
+      <w:spacing w:after="120"/>
+      <w:jc w:val="both"/>
     </w:pPr>
   </w:style>
-  <w:style w:type="paragraph" w:styleId="Heading1">
+  <w:style w:type="paragraph" w:styleId="Ttulo1">
     <w:name w:val="heading 1"/>
-    <w:basedOn w:val="Header"/>
+    <w:basedOn w:val="Encabezado"/>
     <w:next w:val="Textbody"/>
     <w:uiPriority w:val="9"/>
     <w:qFormat/>
@@ -5321,9 +6328,9 @@
       <w:sz w:val="24"/>
     </w:rPr>
   </w:style>
-  <w:style w:type="paragraph" w:styleId="Heading2">
+  <w:style w:type="paragraph" w:styleId="Ttulo2">
     <w:name w:val="heading 2"/>
-    <w:basedOn w:val="Header"/>
+    <w:basedOn w:val="Encabezado"/>
     <w:next w:val="Textbody"/>
     <w:uiPriority w:val="9"/>
     <w:semiHidden/>
@@ -5349,9 +6356,9 @@
       <w:szCs w:val="28"/>
     </w:rPr>
   </w:style>
-  <w:style w:type="paragraph" w:styleId="Heading3">
+  <w:style w:type="paragraph" w:styleId="Ttulo3">
     <w:name w:val="heading 3"/>
-    <w:basedOn w:val="Header"/>
+    <w:basedOn w:val="Encabezado"/>
     <w:next w:val="Textbody"/>
     <w:uiPriority w:val="9"/>
     <w:semiHidden/>
@@ -5372,9 +6379,9 @@
       <w:szCs w:val="28"/>
     </w:rPr>
   </w:style>
-  <w:style w:type="paragraph" w:styleId="Heading4">
+  <w:style w:type="paragraph" w:styleId="Ttulo4">
     <w:name w:val="heading 4"/>
-    <w:basedOn w:val="Header"/>
+    <w:basedOn w:val="Encabezado"/>
     <w:next w:val="Textbody"/>
     <w:uiPriority w:val="9"/>
     <w:semiHidden/>
@@ -5399,7 +6406,7 @@
       <w:u w:val="single"/>
     </w:rPr>
   </w:style>
-  <w:style w:type="paragraph" w:styleId="Heading5">
+  <w:style w:type="paragraph" w:styleId="Ttulo5">
     <w:name w:val="heading 5"/>
     <w:basedOn w:val="Heading"/>
     <w:next w:val="Textbody"/>
@@ -5419,13 +6426,13 @@
       <w:szCs w:val="20"/>
     </w:rPr>
   </w:style>
-  <w:style w:type="character" w:default="1" w:styleId="DefaultParagraphFont">
+  <w:style w:type="character" w:default="1" w:styleId="Fuentedeprrafopredeter">
     <w:name w:val="Default Paragraph Font"/>
     <w:uiPriority w:val="1"/>
     <w:semiHidden/>
     <w:unhideWhenUsed/>
   </w:style>
-  <w:style w:type="table" w:default="1" w:styleId="TableNormal">
+  <w:style w:type="table" w:default="1" w:styleId="Tablanormal">
     <w:name w:val="Normal Table"/>
     <w:uiPriority w:val="99"/>
     <w:semiHidden/>
@@ -5440,7 +6447,7 @@
       </w:tblCellMar>
     </w:tblPr>
   </w:style>
-  <w:style w:type="numbering" w:default="1" w:styleId="NoList">
+  <w:style w:type="numbering" w:default="1" w:styleId="Sinlista">
     <w:name w:val="No List"/>
     <w:uiPriority w:val="99"/>
     <w:semiHidden/>
@@ -5448,7 +6455,7 @@
   </w:style>
   <w:style w:type="numbering" w:customStyle="1" w:styleId="WWOutlineListStyle">
     <w:name w:val="WW_OutlineListStyle"/>
-    <w:basedOn w:val="NoList"/>
+    <w:basedOn w:val="Sinlista"/>
     <w:pPr>
       <w:numPr>
         <w:numId w:val="1"/>
@@ -5478,7 +6485,7 @@
       </w:tabs>
     </w:pPr>
   </w:style>
-  <w:style w:type="paragraph" w:styleId="Header">
+  <w:style w:type="paragraph" w:styleId="Encabezado">
     <w:name w:val="header"/>
     <w:basedOn w:val="Standard"/>
     <w:pPr>
@@ -5501,7 +6508,7 @@
       <w:spacing w:after="120"/>
     </w:pPr>
   </w:style>
-  <w:style w:type="paragraph" w:styleId="List">
+  <w:style w:type="paragraph" w:styleId="Lista">
     <w:name w:val="List"/>
     <w:basedOn w:val="Textbody"/>
     <w:rPr>
@@ -5509,7 +6516,7 @@
       <w:sz w:val="24"/>
     </w:rPr>
   </w:style>
-  <w:style w:type="paragraph" w:styleId="Caption">
+  <w:style w:type="paragraph" w:styleId="Descripcin">
     <w:name w:val="caption"/>
     <w:basedOn w:val="Standard"/>
     <w:pPr>
@@ -5541,7 +6548,7 @@
       <w:suppressLineNumbers/>
     </w:pPr>
   </w:style>
-  <w:style w:type="paragraph" w:styleId="Footer">
+  <w:style w:type="paragraph" w:styleId="Piedepgina">
     <w:name w:val="footer"/>
     <w:basedOn w:val="Standard"/>
     <w:pPr>
@@ -5569,10 +6576,10 @@
       <w:szCs w:val="28"/>
     </w:rPr>
   </w:style>
-  <w:style w:type="paragraph" w:styleId="Title">
+  <w:style w:type="paragraph" w:styleId="Ttulo">
     <w:name w:val="Title"/>
-    <w:basedOn w:val="Header"/>
-    <w:next w:val="Subtitle"/>
+    <w:basedOn w:val="Encabezado"/>
+    <w:next w:val="Subttulo"/>
     <w:uiPriority w:val="10"/>
     <w:qFormat/>
     <w:pPr>
@@ -5585,9 +6592,9 @@
       <w:szCs w:val="36"/>
     </w:rPr>
   </w:style>
-  <w:style w:type="paragraph" w:styleId="Subtitle">
+  <w:style w:type="paragraph" w:styleId="Subttulo">
     <w:name w:val="Subtitle"/>
-    <w:basedOn w:val="Header"/>
+    <w:basedOn w:val="Encabezado"/>
     <w:next w:val="Textbody"/>
     <w:uiPriority w:val="11"/>
     <w:qFormat/>
@@ -5601,7 +6608,7 @@
       <w:szCs w:val="28"/>
     </w:rPr>
   </w:style>
-  <w:style w:type="paragraph" w:styleId="IndexHeading">
+  <w:style w:type="paragraph" w:styleId="Ttulodendice">
     <w:name w:val="index heading"/>
     <w:basedOn w:val="Heading"/>
     <w:pPr>
@@ -5621,7 +6628,7 @@
   </w:style>
   <w:style w:type="paragraph" w:customStyle="1" w:styleId="ContentsHeading">
     <w:name w:val="Contents Heading"/>
-    <w:basedOn w:val="Header"/>
+    <w:basedOn w:val="Encabezado"/>
     <w:rPr>
       <w:b/>
       <w:bCs/>
@@ -5701,7 +6708,7 @@
       <w:ind w:left="567" w:right="567"/>
     </w:pPr>
   </w:style>
-  <w:style w:type="paragraph" w:styleId="ListParagraph">
+  <w:style w:type="paragraph" w:styleId="Prrafodelista">
     <w:name w:val="List Paragraph"/>
     <w:basedOn w:val="Standard"/>
     <w:pPr>
@@ -5752,7 +6759,7 @@
       <w:bCs/>
     </w:rPr>
   </w:style>
-  <w:style w:type="character" w:styleId="Emphasis">
+  <w:style w:type="character" w:styleId="nfasis">
     <w:name w:val="Emphasis"/>
     <w:rPr>
       <w:i/>
@@ -5761,7 +6768,7 @@
   </w:style>
   <w:style w:type="numbering" w:customStyle="1" w:styleId="Outline">
     <w:name w:val="Outline"/>
-    <w:basedOn w:val="NoList"/>
+    <w:basedOn w:val="Sinlista"/>
     <w:pPr>
       <w:numPr>
         <w:numId w:val="2"/>
@@ -5770,7 +6777,7 @@
   </w:style>
   <w:style w:type="numbering" w:customStyle="1" w:styleId="WW8Num1">
     <w:name w:val="WW8Num1"/>
-    <w:basedOn w:val="NoList"/>
+    <w:basedOn w:val="Sinlista"/>
     <w:pPr>
       <w:numPr>
         <w:numId w:val="3"/>
@@ -5779,7 +6786,7 @@
   </w:style>
   <w:style w:type="numbering" w:customStyle="1" w:styleId="WWNum4">
     <w:name w:val="WWNum4"/>
-    <w:basedOn w:val="NoList"/>
+    <w:basedOn w:val="Sinlista"/>
     <w:pPr>
       <w:numPr>
         <w:numId w:val="4"/>
@@ -5788,14 +6795,14 @@
   </w:style>
   <w:style w:type="numbering" w:customStyle="1" w:styleId="WWNum5">
     <w:name w:val="WWNum5"/>
-    <w:basedOn w:val="NoList"/>
+    <w:basedOn w:val="Sinlista"/>
     <w:pPr>
       <w:numPr>
         <w:numId w:val="5"/>
       </w:numPr>
     </w:pPr>
   </w:style>
-  <w:style w:type="paragraph" w:styleId="Index1">
+  <w:style w:type="paragraph" w:styleId="ndice1">
     <w:name w:val="index 1"/>
     <w:basedOn w:val="Normal"/>
     <w:next w:val="Normal"/>
@@ -5812,7 +6819,7 @@
       <w:szCs w:val="20"/>
     </w:rPr>
   </w:style>
-  <w:style w:type="paragraph" w:styleId="Index2">
+  <w:style w:type="paragraph" w:styleId="ndice2">
     <w:name w:val="index 2"/>
     <w:basedOn w:val="Normal"/>
     <w:next w:val="Normal"/>
@@ -5829,7 +6836,7 @@
       <w:szCs w:val="20"/>
     </w:rPr>
   </w:style>
-  <w:style w:type="paragraph" w:styleId="Index3">
+  <w:style w:type="paragraph" w:styleId="ndice3">
     <w:name w:val="index 3"/>
     <w:basedOn w:val="Normal"/>
     <w:next w:val="Normal"/>
@@ -5846,7 +6853,7 @@
       <w:szCs w:val="20"/>
     </w:rPr>
   </w:style>
-  <w:style w:type="paragraph" w:styleId="Index4">
+  <w:style w:type="paragraph" w:styleId="ndice4">
     <w:name w:val="index 4"/>
     <w:basedOn w:val="Normal"/>
     <w:next w:val="Normal"/>
@@ -5863,7 +6870,7 @@
       <w:szCs w:val="20"/>
     </w:rPr>
   </w:style>
-  <w:style w:type="paragraph" w:styleId="Index5">
+  <w:style w:type="paragraph" w:styleId="ndice5">
     <w:name w:val="index 5"/>
     <w:basedOn w:val="Normal"/>
     <w:next w:val="Normal"/>
@@ -5880,7 +6887,7 @@
       <w:szCs w:val="20"/>
     </w:rPr>
   </w:style>
-  <w:style w:type="paragraph" w:styleId="Index6">
+  <w:style w:type="paragraph" w:styleId="ndice6">
     <w:name w:val="index 6"/>
     <w:basedOn w:val="Normal"/>
     <w:next w:val="Normal"/>
@@ -5897,7 +6904,7 @@
       <w:szCs w:val="20"/>
     </w:rPr>
   </w:style>
-  <w:style w:type="paragraph" w:styleId="Index7">
+  <w:style w:type="paragraph" w:styleId="ndice7">
     <w:name w:val="index 7"/>
     <w:basedOn w:val="Normal"/>
     <w:next w:val="Normal"/>
@@ -5914,7 +6921,7 @@
       <w:szCs w:val="20"/>
     </w:rPr>
   </w:style>
-  <w:style w:type="paragraph" w:styleId="Index8">
+  <w:style w:type="paragraph" w:styleId="ndice8">
     <w:name w:val="index 8"/>
     <w:basedOn w:val="Normal"/>
     <w:next w:val="Normal"/>
@@ -5931,7 +6938,7 @@
       <w:szCs w:val="20"/>
     </w:rPr>
   </w:style>
-  <w:style w:type="paragraph" w:styleId="Index9">
+  <w:style w:type="paragraph" w:styleId="ndice9">
     <w:name w:val="index 9"/>
     <w:basedOn w:val="Normal"/>
     <w:next w:val="Normal"/>
@@ -5948,9 +6955,9 @@
       <w:szCs w:val="20"/>
     </w:rPr>
   </w:style>
-  <w:style w:type="paragraph" w:styleId="TOCHeading">
+  <w:style w:type="paragraph" w:styleId="TtuloTDC">
     <w:name w:val="TOC Heading"/>
-    <w:basedOn w:val="Heading1"/>
+    <w:basedOn w:val="Ttulo1"/>
     <w:next w:val="Normal"/>
     <w:uiPriority w:val="39"/>
     <w:unhideWhenUsed/>
@@ -5980,7 +6987,7 @@
       <w:lang w:eastAsia="es-MX" w:bidi="ar-SA"/>
     </w:rPr>
   </w:style>
-  <w:style w:type="paragraph" w:styleId="TOC1">
+  <w:style w:type="paragraph" w:styleId="TDC1">
     <w:name w:val="toc 1"/>
     <w:basedOn w:val="Normal"/>
     <w:next w:val="Normal"/>
@@ -5996,9 +7003,9 @@
       <w:szCs w:val="21"/>
     </w:rPr>
   </w:style>
-  <w:style w:type="character" w:styleId="Hyperlink">
+  <w:style w:type="character" w:styleId="Hipervnculo">
     <w:name w:val="Hyperlink"/>
-    <w:basedOn w:val="DefaultParagraphFont"/>
+    <w:basedOn w:val="Fuentedeprrafopredeter"/>
     <w:uiPriority w:val="99"/>
     <w:unhideWhenUsed/>
     <w:rsid w:val="00351B12"/>

</xml_diff>